<commit_message>
falta explicação superficial e fotos
</commit_message>
<xml_diff>
--- a/CG - Ana e Victor.docx
+++ b/CG - Ana e Victor.docx
@@ -822,7 +822,7 @@
           <w:sz w:val="24"/>
           <w:szCs w:val="24"/>
         </w:rPr>
-        <w:t>MATERIAIS E MÉTODOS</w:t>
+        <w:t>LINGUAGEM E BIBLIOTECAS</w:t>
       </w:r>
     </w:p>
     <w:p>
@@ -850,6 +850,266 @@
         <w:jc w:val="both"/>
         <w:rPr>
           <w:rFonts w:ascii="Arial" w:hAnsi="Arial" w:cs="Arial"/>
+          <w:sz w:val="24"/>
+          <w:szCs w:val="24"/>
+        </w:rPr>
+      </w:pPr>
+      <w:r>
+        <w:rPr>
+          <w:rFonts w:ascii="Arial" w:hAnsi="Arial" w:cs="Arial"/>
+        </w:rPr>
+        <w:t>“v</w:t>
+      </w:r>
+      <w:r>
+        <w:rPr>
+          <w:rFonts w:ascii="Arial" w:hAnsi="Arial" w:cs="Arial"/>
+        </w:rPr>
+        <w:t>ector</w:t>
+      </w:r>
+      <w:r>
+        <w:rPr>
+          <w:rFonts w:ascii="Arial" w:hAnsi="Arial" w:cs="Arial"/>
+        </w:rPr>
+        <w:t>”: para realizar funções sobre um vetor;</w:t>
+      </w:r>
+    </w:p>
+    <w:p>
+      <w:pPr>
+        <w:pStyle w:val="PargrafodaLista"/>
+        <w:numPr>
+          <w:ilvl w:val="0"/>
+          <w:numId w:val="2"/>
+        </w:numPr>
+        <w:jc w:val="both"/>
+        <w:rPr>
+          <w:rFonts w:ascii="Arial" w:hAnsi="Arial" w:cs="Arial"/>
+        </w:rPr>
+      </w:pPr>
+      <w:r>
+        <w:rPr>
+          <w:rFonts w:ascii="Arial" w:hAnsi="Arial" w:cs="Arial"/>
+        </w:rPr>
+        <w:t>“</w:t>
+      </w:r>
+      <w:proofErr w:type="spellStart"/>
+      <w:r>
+        <w:rPr>
+          <w:rFonts w:ascii="Arial" w:hAnsi="Arial" w:cs="Arial"/>
+        </w:rPr>
+        <w:t>iostream</w:t>
+      </w:r>
+      <w:proofErr w:type="spellEnd"/>
+      <w:r>
+        <w:rPr>
+          <w:rFonts w:ascii="Arial" w:hAnsi="Arial" w:cs="Arial"/>
+        </w:rPr>
+        <w:t>”:</w:t>
+      </w:r>
+    </w:p>
+    <w:p>
+      <w:pPr>
+        <w:pStyle w:val="PargrafodaLista"/>
+        <w:numPr>
+          <w:ilvl w:val="0"/>
+          <w:numId w:val="2"/>
+        </w:numPr>
+        <w:jc w:val="both"/>
+        <w:rPr>
+          <w:rFonts w:ascii="Arial" w:hAnsi="Arial" w:cs="Arial"/>
+        </w:rPr>
+      </w:pPr>
+      <w:r>
+        <w:rPr>
+          <w:rFonts w:ascii="Arial" w:hAnsi="Arial" w:cs="Arial"/>
+        </w:rPr>
+        <w:t>“</w:t>
+      </w:r>
+      <w:proofErr w:type="spellStart"/>
+      <w:r>
+        <w:rPr>
+          <w:rFonts w:ascii="Arial" w:hAnsi="Arial" w:cs="Arial"/>
+        </w:rPr>
+        <w:t>wx</w:t>
+      </w:r>
+      <w:proofErr w:type="spellEnd"/>
+      <w:r>
+        <w:rPr>
+          <w:rFonts w:ascii="Arial" w:hAnsi="Arial" w:cs="Arial"/>
+        </w:rPr>
+        <w:t xml:space="preserve">”: </w:t>
+      </w:r>
+    </w:p>
+    <w:p>
+      <w:pPr>
+        <w:pStyle w:val="PargrafodaLista"/>
+        <w:numPr>
+          <w:ilvl w:val="0"/>
+          <w:numId w:val="2"/>
+        </w:numPr>
+        <w:jc w:val="both"/>
+        <w:rPr>
+          <w:rFonts w:ascii="Arial" w:hAnsi="Arial" w:cs="Arial"/>
+        </w:rPr>
+      </w:pPr>
+      <w:r>
+        <w:rPr>
+          <w:rFonts w:ascii="Arial" w:hAnsi="Arial" w:cs="Arial"/>
+        </w:rPr>
+        <w:t>“</w:t>
+      </w:r>
+      <w:proofErr w:type="spellStart"/>
+      <w:r>
+        <w:rPr>
+          <w:rFonts w:ascii="Arial" w:hAnsi="Arial" w:cs="Arial"/>
+        </w:rPr>
+        <w:t>bitset</w:t>
+      </w:r>
+      <w:proofErr w:type="spellEnd"/>
+      <w:r>
+        <w:rPr>
+          <w:rFonts w:ascii="Arial" w:hAnsi="Arial" w:cs="Arial"/>
+        </w:rPr>
+        <w:t>”:</w:t>
+      </w:r>
+    </w:p>
+    <w:p>
+      <w:pPr>
+        <w:pStyle w:val="PargrafodaLista"/>
+        <w:numPr>
+          <w:ilvl w:val="0"/>
+          <w:numId w:val="2"/>
+        </w:numPr>
+        <w:jc w:val="both"/>
+        <w:rPr>
+          <w:rFonts w:ascii="Arial" w:hAnsi="Arial" w:cs="Arial"/>
+        </w:rPr>
+      </w:pPr>
+      <w:r>
+        <w:rPr>
+          <w:rFonts w:ascii="Arial" w:hAnsi="Arial" w:cs="Arial"/>
+        </w:rPr>
+        <w:t>“</w:t>
+      </w:r>
+      <w:proofErr w:type="spellStart"/>
+      <w:r>
+        <w:rPr>
+          <w:rFonts w:ascii="Arial" w:hAnsi="Arial" w:cs="Arial"/>
+        </w:rPr>
+        <w:t>limits</w:t>
+      </w:r>
+      <w:proofErr w:type="spellEnd"/>
+      <w:r>
+        <w:rPr>
+          <w:rFonts w:ascii="Arial" w:hAnsi="Arial" w:cs="Arial"/>
+        </w:rPr>
+        <w:t>”:</w:t>
+      </w:r>
+    </w:p>
+    <w:p>
+      <w:pPr>
+        <w:pStyle w:val="PargrafodaLista"/>
+        <w:numPr>
+          <w:ilvl w:val="0"/>
+          <w:numId w:val="2"/>
+        </w:numPr>
+        <w:jc w:val="both"/>
+        <w:rPr>
+          <w:rFonts w:ascii="Arial" w:hAnsi="Arial" w:cs="Arial"/>
+        </w:rPr>
+      </w:pPr>
+      <w:r>
+        <w:rPr>
+          <w:rFonts w:ascii="Arial" w:hAnsi="Arial" w:cs="Arial"/>
+        </w:rPr>
+        <w:t>“</w:t>
+      </w:r>
+      <w:proofErr w:type="spellStart"/>
+      <w:r>
+        <w:rPr>
+          <w:rFonts w:ascii="Arial" w:hAnsi="Arial" w:cs="Arial"/>
+        </w:rPr>
+        <w:t>sstream</w:t>
+      </w:r>
+      <w:proofErr w:type="spellEnd"/>
+      <w:r>
+        <w:rPr>
+          <w:rFonts w:ascii="Arial" w:hAnsi="Arial" w:cs="Arial"/>
+        </w:rPr>
+        <w:t>”:</w:t>
+      </w:r>
+    </w:p>
+    <w:p>
+      <w:pPr>
+        <w:pStyle w:val="PargrafodaLista"/>
+        <w:numPr>
+          <w:ilvl w:val="0"/>
+          <w:numId w:val="2"/>
+        </w:numPr>
+        <w:jc w:val="both"/>
+        <w:rPr>
+          <w:rFonts w:ascii="Arial" w:hAnsi="Arial" w:cs="Arial"/>
+        </w:rPr>
+      </w:pPr>
+      <w:r>
+        <w:rPr>
+          <w:rFonts w:ascii="Arial" w:hAnsi="Arial" w:cs="Arial"/>
+        </w:rPr>
+        <w:t>“</w:t>
+      </w:r>
+      <w:proofErr w:type="spellStart"/>
+      <w:r>
+        <w:rPr>
+          <w:rFonts w:ascii="Arial" w:hAnsi="Arial" w:cs="Arial"/>
+        </w:rPr>
+        <w:t>ostream</w:t>
+      </w:r>
+      <w:proofErr w:type="spellEnd"/>
+      <w:r>
+        <w:rPr>
+          <w:rFonts w:ascii="Arial" w:hAnsi="Arial" w:cs="Arial"/>
+        </w:rPr>
+        <w:t>”:</w:t>
+      </w:r>
+    </w:p>
+    <w:p>
+      <w:pPr>
+        <w:pStyle w:val="PargrafodaLista"/>
+        <w:numPr>
+          <w:ilvl w:val="0"/>
+          <w:numId w:val="2"/>
+        </w:numPr>
+        <w:jc w:val="both"/>
+        <w:rPr>
+          <w:rFonts w:ascii="Arial" w:hAnsi="Arial" w:cs="Arial"/>
+        </w:rPr>
+      </w:pPr>
+      <w:r>
+        <w:rPr>
+          <w:rFonts w:ascii="Arial" w:hAnsi="Arial" w:cs="Arial"/>
+        </w:rPr>
+        <w:t>“</w:t>
+      </w:r>
+      <w:proofErr w:type="spellStart"/>
+      <w:r>
+        <w:rPr>
+          <w:rFonts w:ascii="Arial" w:hAnsi="Arial" w:cs="Arial"/>
+        </w:rPr>
+        <w:t>utility</w:t>
+      </w:r>
+      <w:proofErr w:type="spellEnd"/>
+      <w:r>
+        <w:rPr>
+          <w:rFonts w:ascii="Arial" w:hAnsi="Arial" w:cs="Arial"/>
+        </w:rPr>
+        <w:t>”:</w:t>
+      </w:r>
+    </w:p>
+    <w:p>
+      <w:pPr>
+        <w:pStyle w:val="PargrafodaLista"/>
+        <w:jc w:val="both"/>
+        <w:rPr>
+          <w:rFonts w:ascii="Arial" w:hAnsi="Arial" w:cs="Arial"/>
           <w:b/>
           <w:bCs/>
           <w:sz w:val="24"/>
@@ -881,6 +1141,589 @@
           <w:sz w:val="24"/>
           <w:szCs w:val="24"/>
         </w:rPr>
+        <w:t xml:space="preserve">EXPLICAÇÃO SOBRE OS </w:t>
+      </w:r>
+      <w:r>
+        <w:rPr>
+          <w:rFonts w:ascii="Arial" w:hAnsi="Arial" w:cs="Arial"/>
+          <w:b/>
+          <w:bCs/>
+          <w:sz w:val="24"/>
+          <w:szCs w:val="24"/>
+        </w:rPr>
+        <w:t xml:space="preserve">ARQUIVOS DE </w:t>
+      </w:r>
+      <w:r>
+        <w:rPr>
+          <w:rFonts w:ascii="Arial" w:hAnsi="Arial" w:cs="Arial"/>
+          <w:b/>
+          <w:bCs/>
+          <w:sz w:val="24"/>
+          <w:szCs w:val="24"/>
+        </w:rPr>
+        <w:t>CÓDIGO</w:t>
+      </w:r>
+    </w:p>
+    <w:p>
+      <w:pPr>
+        <w:ind w:firstLine="708"/>
+        <w:jc w:val="both"/>
+        <w:rPr>
+          <w:rFonts w:ascii="Arial" w:hAnsi="Arial" w:cs="Arial"/>
+        </w:rPr>
+      </w:pPr>
+      <w:r>
+        <w:rPr>
+          <w:rFonts w:ascii="Arial" w:hAnsi="Arial" w:cs="Arial"/>
+        </w:rPr>
+        <w:t>Para a aplicação, foram implementados os seguintes arquivos de código:</w:t>
+      </w:r>
+    </w:p>
+    <w:p>
+      <w:pPr>
+        <w:pStyle w:val="PargrafodaLista"/>
+        <w:numPr>
+          <w:ilvl w:val="0"/>
+          <w:numId w:val="5"/>
+        </w:numPr>
+        <w:jc w:val="both"/>
+        <w:rPr>
+          <w:rFonts w:ascii="Arial" w:hAnsi="Arial" w:cs="Arial"/>
+        </w:rPr>
+      </w:pPr>
+      <w:r>
+        <w:rPr>
+          <w:rFonts w:ascii="Arial" w:hAnsi="Arial" w:cs="Arial"/>
+        </w:rPr>
+        <w:t>Diretório “include”:</w:t>
+      </w:r>
+    </w:p>
+    <w:p>
+      <w:pPr>
+        <w:pStyle w:val="PargrafodaLista"/>
+        <w:numPr>
+          <w:ilvl w:val="1"/>
+          <w:numId w:val="5"/>
+        </w:numPr>
+        <w:jc w:val="both"/>
+        <w:rPr>
+          <w:rFonts w:ascii="Arial" w:hAnsi="Arial" w:cs="Arial"/>
+        </w:rPr>
+      </w:pPr>
+      <w:r>
+        <w:rPr>
+          <w:rFonts w:ascii="Arial" w:hAnsi="Arial" w:cs="Arial"/>
+        </w:rPr>
+        <w:t>“config.hpp”:</w:t>
+      </w:r>
+    </w:p>
+    <w:p>
+      <w:pPr>
+        <w:pStyle w:val="PargrafodaLista"/>
+        <w:numPr>
+          <w:ilvl w:val="1"/>
+          <w:numId w:val="5"/>
+        </w:numPr>
+        <w:jc w:val="both"/>
+        <w:rPr>
+          <w:rFonts w:ascii="Arial" w:hAnsi="Arial" w:cs="Arial"/>
+        </w:rPr>
+      </w:pPr>
+      <w:r>
+        <w:rPr>
+          <w:rFonts w:ascii="Arial" w:hAnsi="Arial" w:cs="Arial"/>
+        </w:rPr>
+        <w:t>“debug.hpp”:</w:t>
+      </w:r>
+    </w:p>
+    <w:p>
+      <w:pPr>
+        <w:pStyle w:val="PargrafodaLista"/>
+        <w:numPr>
+          <w:ilvl w:val="1"/>
+          <w:numId w:val="5"/>
+        </w:numPr>
+        <w:jc w:val="both"/>
+        <w:rPr>
+          <w:rFonts w:ascii="Arial" w:hAnsi="Arial" w:cs="Arial"/>
+        </w:rPr>
+      </w:pPr>
+      <w:r>
+        <w:rPr>
+          <w:rFonts w:ascii="Arial" w:hAnsi="Arial" w:cs="Arial"/>
+        </w:rPr>
+        <w:t>“draw_base_element.hpp”:</w:t>
+      </w:r>
+    </w:p>
+    <w:p>
+      <w:pPr>
+        <w:pStyle w:val="PargrafodaLista"/>
+        <w:numPr>
+          <w:ilvl w:val="1"/>
+          <w:numId w:val="5"/>
+        </w:numPr>
+        <w:jc w:val="both"/>
+        <w:rPr>
+          <w:rFonts w:ascii="Arial" w:hAnsi="Arial" w:cs="Arial"/>
+        </w:rPr>
+      </w:pPr>
+      <w:r>
+        <w:rPr>
+          <w:rFonts w:ascii="Arial" w:hAnsi="Arial" w:cs="Arial"/>
+        </w:rPr>
+        <w:t>“enum.hpp”:</w:t>
+      </w:r>
+    </w:p>
+    <w:p>
+      <w:pPr>
+        <w:pStyle w:val="PargrafodaLista"/>
+        <w:numPr>
+          <w:ilvl w:val="1"/>
+          <w:numId w:val="5"/>
+        </w:numPr>
+        <w:jc w:val="both"/>
+        <w:rPr>
+          <w:rFonts w:ascii="Arial" w:hAnsi="Arial" w:cs="Arial"/>
+        </w:rPr>
+      </w:pPr>
+      <w:r>
+        <w:rPr>
+          <w:rFonts w:ascii="Arial" w:hAnsi="Arial" w:cs="Arial"/>
+        </w:rPr>
+        <w:t>“outcode.hpp”:</w:t>
+      </w:r>
+    </w:p>
+    <w:p>
+      <w:pPr>
+        <w:pStyle w:val="PargrafodaLista"/>
+        <w:numPr>
+          <w:ilvl w:val="0"/>
+          <w:numId w:val="5"/>
+        </w:numPr>
+        <w:jc w:val="both"/>
+        <w:rPr>
+          <w:rFonts w:ascii="Arial" w:hAnsi="Arial" w:cs="Arial"/>
+        </w:rPr>
+      </w:pPr>
+      <w:r>
+        <w:rPr>
+          <w:rFonts w:ascii="Arial" w:hAnsi="Arial" w:cs="Arial"/>
+        </w:rPr>
+        <w:t>Diretório “</w:t>
+      </w:r>
+      <w:proofErr w:type="spellStart"/>
+      <w:r>
+        <w:rPr>
+          <w:rFonts w:ascii="Arial" w:hAnsi="Arial" w:cs="Arial"/>
+        </w:rPr>
+        <w:t>src</w:t>
+      </w:r>
+      <w:proofErr w:type="spellEnd"/>
+      <w:r>
+        <w:rPr>
+          <w:rFonts w:ascii="Arial" w:hAnsi="Arial" w:cs="Arial"/>
+        </w:rPr>
+        <w:t>”:</w:t>
+      </w:r>
+    </w:p>
+    <w:p>
+      <w:pPr>
+        <w:pStyle w:val="PargrafodaLista"/>
+        <w:numPr>
+          <w:ilvl w:val="1"/>
+          <w:numId w:val="5"/>
+        </w:numPr>
+        <w:jc w:val="both"/>
+        <w:rPr>
+          <w:rFonts w:ascii="Arial" w:hAnsi="Arial" w:cs="Arial"/>
+        </w:rPr>
+      </w:pPr>
+      <w:r>
+        <w:rPr>
+          <w:rFonts w:ascii="Arial" w:hAnsi="Arial" w:cs="Arial"/>
+        </w:rPr>
+        <w:t>Diretório “</w:t>
+      </w:r>
+      <w:proofErr w:type="spellStart"/>
+      <w:r>
+        <w:rPr>
+          <w:rFonts w:ascii="Arial" w:hAnsi="Arial" w:cs="Arial"/>
+        </w:rPr>
+        <w:t>draw</w:t>
+      </w:r>
+      <w:r>
+        <w:rPr>
+          <w:rFonts w:ascii="Arial" w:hAnsi="Arial" w:cs="Arial"/>
+        </w:rPr>
+        <w:t>_</w:t>
+      </w:r>
+      <w:r>
+        <w:rPr>
+          <w:rFonts w:ascii="Arial" w:hAnsi="Arial" w:cs="Arial"/>
+        </w:rPr>
+        <w:t>elements</w:t>
+      </w:r>
+      <w:proofErr w:type="spellEnd"/>
+      <w:r>
+        <w:rPr>
+          <w:rFonts w:ascii="Arial" w:hAnsi="Arial" w:cs="Arial"/>
+        </w:rPr>
+        <w:t>”:</w:t>
+      </w:r>
+    </w:p>
+    <w:p>
+      <w:pPr>
+        <w:pStyle w:val="PargrafodaLista"/>
+        <w:numPr>
+          <w:ilvl w:val="2"/>
+          <w:numId w:val="5"/>
+        </w:numPr>
+        <w:jc w:val="both"/>
+        <w:rPr>
+          <w:rFonts w:ascii="Arial" w:hAnsi="Arial" w:cs="Arial"/>
+        </w:rPr>
+      </w:pPr>
+      <w:r>
+        <w:rPr>
+          <w:rFonts w:ascii="Arial" w:hAnsi="Arial" w:cs="Arial"/>
+        </w:rPr>
+        <w:t>“</w:t>
+      </w:r>
+      <w:proofErr w:type="spellStart"/>
+      <w:r>
+        <w:rPr>
+          <w:rFonts w:ascii="Arial" w:hAnsi="Arial" w:cs="Arial"/>
+        </w:rPr>
+        <w:t>circle</w:t>
+      </w:r>
+      <w:proofErr w:type="spellEnd"/>
+      <w:r>
+        <w:rPr>
+          <w:rFonts w:ascii="Arial" w:hAnsi="Arial" w:cs="Arial"/>
+        </w:rPr>
+        <w:t>”:</w:t>
+      </w:r>
+    </w:p>
+    <w:p>
+      <w:pPr>
+        <w:pStyle w:val="PargrafodaLista"/>
+        <w:numPr>
+          <w:ilvl w:val="2"/>
+          <w:numId w:val="5"/>
+        </w:numPr>
+        <w:jc w:val="both"/>
+        <w:rPr>
+          <w:rFonts w:ascii="Arial" w:hAnsi="Arial" w:cs="Arial"/>
+        </w:rPr>
+      </w:pPr>
+      <w:r>
+        <w:rPr>
+          <w:rFonts w:ascii="Arial" w:hAnsi="Arial" w:cs="Arial"/>
+        </w:rPr>
+        <w:t>“</w:t>
+      </w:r>
+      <w:proofErr w:type="spellStart"/>
+      <w:r>
+        <w:rPr>
+          <w:rFonts w:ascii="Arial" w:hAnsi="Arial" w:cs="Arial"/>
+        </w:rPr>
+        <w:t>line</w:t>
+      </w:r>
+      <w:proofErr w:type="spellEnd"/>
+      <w:r>
+        <w:rPr>
+          <w:rFonts w:ascii="Arial" w:hAnsi="Arial" w:cs="Arial"/>
+        </w:rPr>
+        <w:t>”:</w:t>
+      </w:r>
+    </w:p>
+    <w:p>
+      <w:pPr>
+        <w:pStyle w:val="PargrafodaLista"/>
+        <w:numPr>
+          <w:ilvl w:val="2"/>
+          <w:numId w:val="5"/>
+        </w:numPr>
+        <w:jc w:val="both"/>
+        <w:rPr>
+          <w:rFonts w:ascii="Arial" w:hAnsi="Arial" w:cs="Arial"/>
+        </w:rPr>
+      </w:pPr>
+      <w:r>
+        <w:rPr>
+          <w:rFonts w:ascii="Arial" w:hAnsi="Arial" w:cs="Arial"/>
+        </w:rPr>
+        <w:t>“</w:t>
+      </w:r>
+      <w:proofErr w:type="spellStart"/>
+      <w:r>
+        <w:rPr>
+          <w:rFonts w:ascii="Arial" w:hAnsi="Arial" w:cs="Arial"/>
+        </w:rPr>
+        <w:t>polygon</w:t>
+      </w:r>
+      <w:proofErr w:type="spellEnd"/>
+      <w:r>
+        <w:rPr>
+          <w:rFonts w:ascii="Arial" w:hAnsi="Arial" w:cs="Arial"/>
+        </w:rPr>
+        <w:t>”:</w:t>
+      </w:r>
+    </w:p>
+    <w:p>
+      <w:pPr>
+        <w:pStyle w:val="PargrafodaLista"/>
+        <w:numPr>
+          <w:ilvl w:val="2"/>
+          <w:numId w:val="5"/>
+        </w:numPr>
+        <w:jc w:val="both"/>
+        <w:rPr>
+          <w:rFonts w:ascii="Arial" w:hAnsi="Arial" w:cs="Arial"/>
+        </w:rPr>
+      </w:pPr>
+      <w:r>
+        <w:rPr>
+          <w:rFonts w:ascii="Arial" w:hAnsi="Arial" w:cs="Arial"/>
+        </w:rPr>
+        <w:t>“</w:t>
+      </w:r>
+      <w:proofErr w:type="spellStart"/>
+      <w:r>
+        <w:rPr>
+          <w:rFonts w:ascii="Arial" w:hAnsi="Arial" w:cs="Arial"/>
+        </w:rPr>
+        <w:t>rectangle</w:t>
+      </w:r>
+      <w:proofErr w:type="spellEnd"/>
+      <w:r>
+        <w:rPr>
+          <w:rFonts w:ascii="Arial" w:hAnsi="Arial" w:cs="Arial"/>
+        </w:rPr>
+        <w:t>”:</w:t>
+      </w:r>
+    </w:p>
+    <w:p>
+      <w:pPr>
+        <w:pStyle w:val="PargrafodaLista"/>
+        <w:numPr>
+          <w:ilvl w:val="1"/>
+          <w:numId w:val="5"/>
+        </w:numPr>
+        <w:jc w:val="both"/>
+        <w:rPr>
+          <w:rFonts w:ascii="Arial" w:hAnsi="Arial" w:cs="Arial"/>
+        </w:rPr>
+      </w:pPr>
+      <w:r>
+        <w:rPr>
+          <w:rFonts w:ascii="Arial" w:hAnsi="Arial" w:cs="Arial"/>
+        </w:rPr>
+        <w:lastRenderedPageBreak/>
+        <w:t>Diretório “</w:t>
+      </w:r>
+      <w:proofErr w:type="spellStart"/>
+      <w:r>
+        <w:rPr>
+          <w:rFonts w:ascii="Arial" w:hAnsi="Arial" w:cs="Arial"/>
+        </w:rPr>
+        <w:t>view</w:t>
+      </w:r>
+      <w:proofErr w:type="spellEnd"/>
+      <w:r>
+        <w:rPr>
+          <w:rFonts w:ascii="Arial" w:hAnsi="Arial" w:cs="Arial"/>
+        </w:rPr>
+        <w:t>”:</w:t>
+      </w:r>
+    </w:p>
+    <w:p>
+      <w:pPr>
+        <w:pStyle w:val="PargrafodaLista"/>
+        <w:numPr>
+          <w:ilvl w:val="2"/>
+          <w:numId w:val="5"/>
+        </w:numPr>
+        <w:jc w:val="both"/>
+        <w:rPr>
+          <w:rFonts w:ascii="Arial" w:hAnsi="Arial" w:cs="Arial"/>
+        </w:rPr>
+      </w:pPr>
+      <w:r>
+        <w:rPr>
+          <w:rFonts w:ascii="Arial" w:hAnsi="Arial" w:cs="Arial"/>
+        </w:rPr>
+        <w:t>“</w:t>
+      </w:r>
+      <w:proofErr w:type="spellStart"/>
+      <w:r>
+        <w:rPr>
+          <w:rFonts w:ascii="Arial" w:hAnsi="Arial" w:cs="Arial"/>
+        </w:rPr>
+        <w:t>draw_panel</w:t>
+      </w:r>
+      <w:proofErr w:type="spellEnd"/>
+      <w:r>
+        <w:rPr>
+          <w:rFonts w:ascii="Arial" w:hAnsi="Arial" w:cs="Arial"/>
+        </w:rPr>
+        <w:t>”:</w:t>
+      </w:r>
+    </w:p>
+    <w:p>
+      <w:pPr>
+        <w:pStyle w:val="PargrafodaLista"/>
+        <w:numPr>
+          <w:ilvl w:val="2"/>
+          <w:numId w:val="5"/>
+        </w:numPr>
+        <w:jc w:val="both"/>
+        <w:rPr>
+          <w:rFonts w:ascii="Arial" w:hAnsi="Arial" w:cs="Arial"/>
+        </w:rPr>
+      </w:pPr>
+      <w:r>
+        <w:rPr>
+          <w:rFonts w:ascii="Arial" w:hAnsi="Arial" w:cs="Arial"/>
+        </w:rPr>
+        <w:t>“</w:t>
+      </w:r>
+      <w:proofErr w:type="spellStart"/>
+      <w:r>
+        <w:rPr>
+          <w:rFonts w:ascii="Arial" w:hAnsi="Arial" w:cs="Arial"/>
+        </w:rPr>
+        <w:t>my_frame</w:t>
+      </w:r>
+      <w:proofErr w:type="spellEnd"/>
+      <w:r>
+        <w:rPr>
+          <w:rFonts w:ascii="Arial" w:hAnsi="Arial" w:cs="Arial"/>
+        </w:rPr>
+        <w:t>”:</w:t>
+      </w:r>
+    </w:p>
+    <w:p>
+      <w:pPr>
+        <w:pStyle w:val="PargrafodaLista"/>
+        <w:numPr>
+          <w:ilvl w:val="1"/>
+          <w:numId w:val="5"/>
+        </w:numPr>
+        <w:jc w:val="both"/>
+        <w:rPr>
+          <w:rFonts w:ascii="Arial" w:hAnsi="Arial" w:cs="Arial"/>
+        </w:rPr>
+      </w:pPr>
+      <w:r>
+        <w:rPr>
+          <w:rFonts w:ascii="Arial" w:hAnsi="Arial" w:cs="Arial"/>
+        </w:rPr>
+        <w:t>“</w:t>
+      </w:r>
+      <w:proofErr w:type="spellStart"/>
+      <w:r>
+        <w:rPr>
+          <w:rFonts w:ascii="Arial" w:hAnsi="Arial" w:cs="Arial"/>
+        </w:rPr>
+        <w:t>line_cutter</w:t>
+      </w:r>
+      <w:proofErr w:type="spellEnd"/>
+      <w:r>
+        <w:rPr>
+          <w:rFonts w:ascii="Arial" w:hAnsi="Arial" w:cs="Arial"/>
+        </w:rPr>
+        <w:t>”:</w:t>
+      </w:r>
+    </w:p>
+    <w:p>
+      <w:pPr>
+        <w:pStyle w:val="PargrafodaLista"/>
+        <w:numPr>
+          <w:ilvl w:val="1"/>
+          <w:numId w:val="5"/>
+        </w:numPr>
+        <w:jc w:val="both"/>
+        <w:rPr>
+          <w:rFonts w:ascii="Arial" w:hAnsi="Arial" w:cs="Arial"/>
+        </w:rPr>
+      </w:pPr>
+      <w:r>
+        <w:rPr>
+          <w:rFonts w:ascii="Arial" w:hAnsi="Arial" w:cs="Arial"/>
+        </w:rPr>
+        <w:t>“point”:</w:t>
+      </w:r>
+    </w:p>
+    <w:p>
+      <w:pPr>
+        <w:pStyle w:val="PargrafodaLista"/>
+        <w:numPr>
+          <w:ilvl w:val="1"/>
+          <w:numId w:val="5"/>
+        </w:numPr>
+        <w:jc w:val="both"/>
+        <w:rPr>
+          <w:rFonts w:ascii="Arial" w:hAnsi="Arial" w:cs="Arial"/>
+        </w:rPr>
+      </w:pPr>
+      <w:r>
+        <w:rPr>
+          <w:rFonts w:ascii="Arial" w:hAnsi="Arial" w:cs="Arial"/>
+        </w:rPr>
+        <w:t>“</w:t>
+      </w:r>
+      <w:proofErr w:type="spellStart"/>
+      <w:r>
+        <w:rPr>
+          <w:rFonts w:ascii="Arial" w:hAnsi="Arial" w:cs="Arial"/>
+        </w:rPr>
+        <w:t>ponto_medio</w:t>
+      </w:r>
+      <w:proofErr w:type="spellEnd"/>
+      <w:r>
+        <w:rPr>
+          <w:rFonts w:ascii="Arial" w:hAnsi="Arial" w:cs="Arial"/>
+        </w:rPr>
+        <w:t>”:</w:t>
+      </w:r>
+    </w:p>
+    <w:p>
+      <w:pPr>
+        <w:pStyle w:val="PargrafodaLista"/>
+        <w:ind w:left="1493"/>
+        <w:jc w:val="both"/>
+        <w:rPr>
+          <w:rFonts w:ascii="Arial" w:hAnsi="Arial" w:cs="Arial"/>
+          <w:sz w:val="24"/>
+          <w:szCs w:val="24"/>
+        </w:rPr>
+      </w:pPr>
+    </w:p>
+    <w:p>
+      <w:pPr>
+        <w:pStyle w:val="PargrafodaLista"/>
+        <w:numPr>
+          <w:ilvl w:val="0"/>
+          <w:numId w:val="3"/>
+        </w:numPr>
+        <w:jc w:val="both"/>
+        <w:rPr>
+          <w:rFonts w:ascii="Arial" w:hAnsi="Arial" w:cs="Arial"/>
+          <w:b/>
+          <w:bCs/>
+          <w:sz w:val="24"/>
+          <w:szCs w:val="24"/>
+        </w:rPr>
+      </w:pPr>
+      <w:r>
+        <w:rPr>
+          <w:rFonts w:ascii="Arial" w:hAnsi="Arial" w:cs="Arial"/>
+          <w:b/>
+          <w:bCs/>
+          <w:sz w:val="24"/>
+          <w:szCs w:val="24"/>
+        </w:rPr>
         <w:t>RESULTADOS</w:t>
       </w:r>
     </w:p>
@@ -1035,7 +1878,7 @@
     </w:p>
     <w:sectPr>
       <w:pgSz w:w="11906" w:h="16838"/>
-      <w:pgMar w:top="1417" w:right="1701" w:bottom="1417" w:left="1701" w:header="708" w:footer="708" w:gutter="0"/>
+      <w:pgMar w:top="1701" w:right="1134" w:bottom="1134" w:left="1701" w:header="709" w:footer="709" w:gutter="0"/>
       <w:cols w:space="708"/>
       <w:docGrid w:linePitch="360"/>
     </w:sectPr>
@@ -1368,6 +2211,205 @@
       </w:pPr>
     </w:lvl>
   </w:abstractNum>
+  <w:abstractNum w:abstractNumId="3" w15:restartNumberingAfterBreak="0">
+    <w:nsid w:val="4FA77968"/>
+    <w:multiLevelType w:val="hybridMultilevel"/>
+    <w:tmpl w:val="B238AE86"/>
+    <w:lvl w:ilvl="0" w:tplc="04160001">
+      <w:start w:val="1"/>
+      <w:numFmt w:val="bullet"/>
+      <w:lvlText w:val=""/>
+      <w:lvlJc w:val="left"/>
+      <w:pPr>
+        <w:ind w:left="1428" w:hanging="360"/>
+      </w:pPr>
+      <w:rPr>
+        <w:rFonts w:ascii="Symbol" w:hAnsi="Symbol" w:hint="default"/>
+      </w:rPr>
+    </w:lvl>
+    <w:lvl w:ilvl="1" w:tplc="04160003">
+      <w:start w:val="1"/>
+      <w:numFmt w:val="bullet"/>
+      <w:lvlText w:val="o"/>
+      <w:lvlJc w:val="left"/>
+      <w:pPr>
+        <w:ind w:left="2148" w:hanging="360"/>
+      </w:pPr>
+      <w:rPr>
+        <w:rFonts w:ascii="Courier New" w:hAnsi="Courier New" w:cs="Courier New" w:hint="default"/>
+      </w:rPr>
+    </w:lvl>
+    <w:lvl w:ilvl="2" w:tplc="04160005">
+      <w:start w:val="1"/>
+      <w:numFmt w:val="bullet"/>
+      <w:lvlText w:val=""/>
+      <w:lvlJc w:val="left"/>
+      <w:pPr>
+        <w:ind w:left="2868" w:hanging="360"/>
+      </w:pPr>
+      <w:rPr>
+        <w:rFonts w:ascii="Wingdings" w:hAnsi="Wingdings" w:hint="default"/>
+      </w:rPr>
+    </w:lvl>
+    <w:lvl w:ilvl="3" w:tplc="04160001" w:tentative="1">
+      <w:start w:val="1"/>
+      <w:numFmt w:val="bullet"/>
+      <w:lvlText w:val=""/>
+      <w:lvlJc w:val="left"/>
+      <w:pPr>
+        <w:ind w:left="3588" w:hanging="360"/>
+      </w:pPr>
+      <w:rPr>
+        <w:rFonts w:ascii="Symbol" w:hAnsi="Symbol" w:hint="default"/>
+      </w:rPr>
+    </w:lvl>
+    <w:lvl w:ilvl="4" w:tplc="04160003" w:tentative="1">
+      <w:start w:val="1"/>
+      <w:numFmt w:val="bullet"/>
+      <w:lvlText w:val="o"/>
+      <w:lvlJc w:val="left"/>
+      <w:pPr>
+        <w:ind w:left="4308" w:hanging="360"/>
+      </w:pPr>
+      <w:rPr>
+        <w:rFonts w:ascii="Courier New" w:hAnsi="Courier New" w:cs="Courier New" w:hint="default"/>
+      </w:rPr>
+    </w:lvl>
+    <w:lvl w:ilvl="5" w:tplc="04160005" w:tentative="1">
+      <w:start w:val="1"/>
+      <w:numFmt w:val="bullet"/>
+      <w:lvlText w:val=""/>
+      <w:lvlJc w:val="left"/>
+      <w:pPr>
+        <w:ind w:left="5028" w:hanging="360"/>
+      </w:pPr>
+      <w:rPr>
+        <w:rFonts w:ascii="Wingdings" w:hAnsi="Wingdings" w:hint="default"/>
+      </w:rPr>
+    </w:lvl>
+    <w:lvl w:ilvl="6" w:tplc="04160001" w:tentative="1">
+      <w:start w:val="1"/>
+      <w:numFmt w:val="bullet"/>
+      <w:lvlText w:val=""/>
+      <w:lvlJc w:val="left"/>
+      <w:pPr>
+        <w:ind w:left="5748" w:hanging="360"/>
+      </w:pPr>
+      <w:rPr>
+        <w:rFonts w:ascii="Symbol" w:hAnsi="Symbol" w:hint="default"/>
+      </w:rPr>
+    </w:lvl>
+    <w:lvl w:ilvl="7" w:tplc="04160003" w:tentative="1">
+      <w:start w:val="1"/>
+      <w:numFmt w:val="bullet"/>
+      <w:lvlText w:val="o"/>
+      <w:lvlJc w:val="left"/>
+      <w:pPr>
+        <w:ind w:left="6468" w:hanging="360"/>
+      </w:pPr>
+      <w:rPr>
+        <w:rFonts w:ascii="Courier New" w:hAnsi="Courier New" w:cs="Courier New" w:hint="default"/>
+      </w:rPr>
+    </w:lvl>
+    <w:lvl w:ilvl="8" w:tplc="04160005" w:tentative="1">
+      <w:start w:val="1"/>
+      <w:numFmt w:val="bullet"/>
+      <w:lvlText w:val=""/>
+      <w:lvlJc w:val="left"/>
+      <w:pPr>
+        <w:ind w:left="7188" w:hanging="360"/>
+      </w:pPr>
+      <w:rPr>
+        <w:rFonts w:ascii="Wingdings" w:hAnsi="Wingdings" w:hint="default"/>
+      </w:rPr>
+    </w:lvl>
+  </w:abstractNum>
+  <w:abstractNum w:abstractNumId="4" w15:restartNumberingAfterBreak="0">
+    <w:nsid w:val="665F1245"/>
+    <w:multiLevelType w:val="hybridMultilevel"/>
+    <w:tmpl w:val="0C986D88"/>
+    <w:lvl w:ilvl="0" w:tplc="0416000F">
+      <w:start w:val="1"/>
+      <w:numFmt w:val="decimal"/>
+      <w:lvlText w:val="%1."/>
+      <w:lvlJc w:val="left"/>
+      <w:pPr>
+        <w:ind w:left="720" w:hanging="360"/>
+      </w:pPr>
+    </w:lvl>
+    <w:lvl w:ilvl="1" w:tplc="04160019" w:tentative="1">
+      <w:start w:val="1"/>
+      <w:numFmt w:val="lowerLetter"/>
+      <w:lvlText w:val="%2."/>
+      <w:lvlJc w:val="left"/>
+      <w:pPr>
+        <w:ind w:left="1440" w:hanging="360"/>
+      </w:pPr>
+    </w:lvl>
+    <w:lvl w:ilvl="2" w:tplc="0416001B" w:tentative="1">
+      <w:start w:val="1"/>
+      <w:numFmt w:val="lowerRoman"/>
+      <w:lvlText w:val="%3."/>
+      <w:lvlJc w:val="right"/>
+      <w:pPr>
+        <w:ind w:left="2160" w:hanging="180"/>
+      </w:pPr>
+    </w:lvl>
+    <w:lvl w:ilvl="3" w:tplc="0416000F" w:tentative="1">
+      <w:start w:val="1"/>
+      <w:numFmt w:val="decimal"/>
+      <w:lvlText w:val="%4."/>
+      <w:lvlJc w:val="left"/>
+      <w:pPr>
+        <w:ind w:left="2880" w:hanging="360"/>
+      </w:pPr>
+    </w:lvl>
+    <w:lvl w:ilvl="4" w:tplc="04160019" w:tentative="1">
+      <w:start w:val="1"/>
+      <w:numFmt w:val="lowerLetter"/>
+      <w:lvlText w:val="%5."/>
+      <w:lvlJc w:val="left"/>
+      <w:pPr>
+        <w:ind w:left="3600" w:hanging="360"/>
+      </w:pPr>
+    </w:lvl>
+    <w:lvl w:ilvl="5" w:tplc="0416001B" w:tentative="1">
+      <w:start w:val="1"/>
+      <w:numFmt w:val="lowerRoman"/>
+      <w:lvlText w:val="%6."/>
+      <w:lvlJc w:val="right"/>
+      <w:pPr>
+        <w:ind w:left="4320" w:hanging="180"/>
+      </w:pPr>
+    </w:lvl>
+    <w:lvl w:ilvl="6" w:tplc="0416000F" w:tentative="1">
+      <w:start w:val="1"/>
+      <w:numFmt w:val="decimal"/>
+      <w:lvlText w:val="%7."/>
+      <w:lvlJc w:val="left"/>
+      <w:pPr>
+        <w:ind w:left="5040" w:hanging="360"/>
+      </w:pPr>
+    </w:lvl>
+    <w:lvl w:ilvl="7" w:tplc="04160019" w:tentative="1">
+      <w:start w:val="1"/>
+      <w:numFmt w:val="lowerLetter"/>
+      <w:lvlText w:val="%8."/>
+      <w:lvlJc w:val="left"/>
+      <w:pPr>
+        <w:ind w:left="5760" w:hanging="360"/>
+      </w:pPr>
+    </w:lvl>
+    <w:lvl w:ilvl="8" w:tplc="0416001B" w:tentative="1">
+      <w:start w:val="1"/>
+      <w:numFmt w:val="lowerRoman"/>
+      <w:lvlText w:val="%9."/>
+      <w:lvlJc w:val="right"/>
+      <w:pPr>
+        <w:ind w:left="6480" w:hanging="180"/>
+      </w:pPr>
+    </w:lvl>
+  </w:abstractNum>
   <w:num w:numId="1">
     <w:abstractNumId w:val="2"/>
   </w:num>
@@ -1376,6 +2418,12 @@
   </w:num>
   <w:num w:numId="3">
     <w:abstractNumId w:val="1"/>
+  </w:num>
+  <w:num w:numId="4">
+    <w:abstractNumId w:val="4"/>
+  </w:num>
+  <w:num w:numId="5">
+    <w:abstractNumId w:val="3"/>
   </w:num>
 </w:numbering>
 </file>

</xml_diff>

<commit_message>
falta só o preenchimento
</commit_message>
<xml_diff>
--- a/CG - Ana e Victor.docx
+++ b/CG - Ana e Victor.docx
@@ -1,6 +1,6 @@
 
 <file path=word/document.xml><?xml version="1.0" encoding="utf-8"?>
-<w:document xmlns:wpc="http://schemas.microsoft.com/office/word/2010/wordprocessingCanvas" xmlns:cx="http://schemas.microsoft.com/office/drawing/2014/chartex" xmlns:cx1="http://schemas.microsoft.com/office/drawing/2015/9/8/chartex" xmlns:cx2="http://schemas.microsoft.com/office/drawing/2015/10/21/chartex" xmlns:cx3="http://schemas.microsoft.com/office/drawing/2016/5/9/chartex" xmlns:cx4="http://schemas.microsoft.com/office/drawing/2016/5/10/chartex" xmlns:cx5="http://schemas.microsoft.com/office/drawing/2016/5/11/chartex" xmlns:cx6="http://schemas.microsoft.com/office/drawing/2016/5/12/chartex" xmlns:cx7="http://schemas.microsoft.com/office/drawing/2016/5/13/chartex" xmlns:cx8="http://schemas.microsoft.com/office/drawing/2016/5/14/chartex" xmlns:mc="http://schemas.openxmlformats.org/markup-compatibility/2006" xmlns:aink="http://schemas.microsoft.com/office/drawing/2016/ink" xmlns:am3d="http://schemas.microsoft.com/office/drawing/2017/model3d" xmlns:o="urn:schemas-microsoft-com:office:office" xmlns:r="http://schemas.openxmlformats.org/officeDocument/2006/relationships" xmlns:m="http://schemas.openxmlformats.org/officeDocument/2006/math" xmlns:v="urn:schemas-microsoft-com:vml" xmlns:wp14="http://schemas.microsoft.com/office/word/2010/wordprocessingDrawing" xmlns:wp="http://schemas.openxmlformats.org/drawingml/2006/wordprocessingDrawing" xmlns:w10="urn:schemas-microsoft-com:office:word" xmlns:w="http://schemas.openxmlformats.org/wordprocessingml/2006/main" xmlns:w14="http://schemas.microsoft.com/office/word/2010/wordml" xmlns:w15="http://schemas.microsoft.com/office/word/2012/wordml" xmlns:w16cex="http://schemas.microsoft.com/office/word/2018/wordml/cex" xmlns:w16cid="http://schemas.microsoft.com/office/word/2016/wordml/cid" xmlns:w16="http://schemas.microsoft.com/office/word/2018/wordml" xmlns:w16sdtdh="http://schemas.microsoft.com/office/word/2020/wordml/sdtdatahash" xmlns:w16se="http://schemas.microsoft.com/office/word/2015/wordml/symex" xmlns:wpg="http://schemas.microsoft.com/office/word/2010/wordprocessingGroup" xmlns:wpi="http://schemas.microsoft.com/office/word/2010/wordprocessingInk" xmlns:wne="http://schemas.microsoft.com/office/word/2006/wordml" xmlns:wps="http://schemas.microsoft.com/office/word/2010/wordprocessingShape" mc:Ignorable="w14 w15 w16se w16cid w16 w16cex w16sdtdh wp14">
+<w:document xmlns:wpc="http://schemas.microsoft.com/office/word/2010/wordprocessingCanvas" xmlns:cx="http://schemas.microsoft.com/office/drawing/2014/chartex" xmlns:cx1="http://schemas.microsoft.com/office/drawing/2015/9/8/chartex" xmlns:cx2="http://schemas.microsoft.com/office/drawing/2015/10/21/chartex" xmlns:cx3="http://schemas.microsoft.com/office/drawing/2016/5/9/chartex" xmlns:cx4="http://schemas.microsoft.com/office/drawing/2016/5/10/chartex" xmlns:cx5="http://schemas.microsoft.com/office/drawing/2016/5/11/chartex" xmlns:cx6="http://schemas.microsoft.com/office/drawing/2016/5/12/chartex" xmlns:cx7="http://schemas.microsoft.com/office/drawing/2016/5/13/chartex" xmlns:cx8="http://schemas.microsoft.com/office/drawing/2016/5/14/chartex" xmlns:mc="http://schemas.openxmlformats.org/markup-compatibility/2006" xmlns:aink="http://schemas.microsoft.com/office/drawing/2016/ink" xmlns:am3d="http://schemas.microsoft.com/office/drawing/2017/model3d" xmlns:o="urn:schemas-microsoft-com:office:office" xmlns:oel="http://schemas.microsoft.com/office/2019/extlst" xmlns:r="http://schemas.openxmlformats.org/officeDocument/2006/relationships" xmlns:m="http://schemas.openxmlformats.org/officeDocument/2006/math" xmlns:v="urn:schemas-microsoft-com:vml" xmlns:wp14="http://schemas.microsoft.com/office/word/2010/wordprocessingDrawing" xmlns:wp="http://schemas.openxmlformats.org/drawingml/2006/wordprocessingDrawing" xmlns:w10="urn:schemas-microsoft-com:office:word" xmlns:w="http://schemas.openxmlformats.org/wordprocessingml/2006/main" xmlns:w14="http://schemas.microsoft.com/office/word/2010/wordml" xmlns:w15="http://schemas.microsoft.com/office/word/2012/wordml" xmlns:w16cex="http://schemas.microsoft.com/office/word/2018/wordml/cex" xmlns:w16cid="http://schemas.microsoft.com/office/word/2016/wordml/cid" xmlns:w16="http://schemas.microsoft.com/office/word/2018/wordml" xmlns:w16sdtdh="http://schemas.microsoft.com/office/word/2020/wordml/sdtdatahash" xmlns:w16se="http://schemas.microsoft.com/office/word/2015/wordml/symex" xmlns:wpg="http://schemas.microsoft.com/office/word/2010/wordprocessingGroup" xmlns:wpi="http://schemas.microsoft.com/office/word/2010/wordprocessingInk" xmlns:wne="http://schemas.microsoft.com/office/word/2006/wordml" xmlns:wps="http://schemas.microsoft.com/office/word/2010/wordprocessingShape" mc:Ignorable="w14 w15 w16se w16cid w16 w16cex w16sdtdh wp14">
   <w:body>
     <w:p>
       <w:pPr>
@@ -617,61 +617,32 @@
         <w:rPr>
           <w:rFonts w:ascii="Arial" w:hAnsi="Arial" w:cs="Arial"/>
         </w:rPr>
-        <w:t xml:space="preserve">Para melhor entender os objetivo e resultados da aplicação é necessário conhecer alguns conceitos. A </w:t>
-      </w:r>
-      <w:proofErr w:type="spellStart"/>
-      <w:r>
-        <w:rPr>
-          <w:rFonts w:ascii="Arial" w:hAnsi="Arial" w:cs="Arial"/>
-        </w:rPr>
-        <w:t>rasterização</w:t>
-      </w:r>
-      <w:proofErr w:type="spellEnd"/>
-      <w:r>
-        <w:rPr>
-          <w:rFonts w:ascii="Arial" w:hAnsi="Arial" w:cs="Arial"/>
-        </w:rPr>
-        <w:t>, por exemplo</w:t>
-      </w:r>
-      <w:r>
-        <w:rPr>
-          <w:rFonts w:ascii="Arial" w:hAnsi="Arial" w:cs="Arial"/>
-        </w:rPr>
-        <w:t xml:space="preserve">, é utilizada para o desenvolvimento de formas geométricas de meio vetorial. Ela é usada principalmente porque os dispositivos de visualização apresentam formas matriciais, mas, pela complexidade de realizar modificações em formas representadas dessa maneira, as formas são criadas e modificadas em forma vetorial e convertidas para matricial. O algoritmo de </w:t>
-      </w:r>
-      <w:proofErr w:type="spellStart"/>
-      <w:r>
-        <w:rPr>
-          <w:rFonts w:ascii="Arial" w:hAnsi="Arial" w:cs="Arial"/>
-        </w:rPr>
-        <w:t>rasterização</w:t>
-      </w:r>
-      <w:proofErr w:type="spellEnd"/>
-      <w:r>
-        <w:rPr>
-          <w:rFonts w:ascii="Arial" w:hAnsi="Arial" w:cs="Arial"/>
-        </w:rPr>
-        <w:t xml:space="preserve"> utilizado nesse trabalho foi o algoritmo de Ponto Médio (ou </w:t>
-      </w:r>
-      <w:proofErr w:type="spellStart"/>
-      <w:r>
-        <w:rPr>
-          <w:rFonts w:ascii="Arial" w:hAnsi="Arial" w:cs="Arial"/>
-        </w:rPr>
-        <w:t>Bresenham</w:t>
-      </w:r>
-      <w:proofErr w:type="spellEnd"/>
-      <w:r>
-        <w:rPr>
-          <w:rFonts w:ascii="Arial" w:hAnsi="Arial" w:cs="Arial"/>
-        </w:rPr>
-        <w:t>), que utiliza apenas somas, subtrações e multiplicações por 2, pode ser adaptado para círculos</w:t>
-      </w:r>
-      <w:r>
-        <w:rPr>
-          <w:rFonts w:ascii="Arial" w:hAnsi="Arial" w:cs="Arial"/>
-        </w:rPr>
-        <w:t xml:space="preserve"> e considera as direções leste e nordeste para determinar a inclinação de reta.</w:t>
+        <w:t>Para melhor entender os objetivo e resultados da aplicação é necessário conhecer alguns conceitos. A rasterização, por exemplo</w:t>
+      </w:r>
+      <w:r>
+        <w:rPr>
+          <w:rFonts w:ascii="Arial" w:hAnsi="Arial" w:cs="Arial"/>
+        </w:rPr>
+        <w:t>, é utilizada para o desenvolvimento de formas geométricas de meio vetorial. Ela é usada principalmente porque os dispositivos de visualização apresentam formas matriciais, mas, pela complexidade de realizar modificações em formas representadas dessa maneira, as formas são criadas e modificadas em forma vetorial e convertidas para matricial. O algoritmo de rasterização utilizado nesse trabalho foi o algoritmo de Ponto Médio (ou Bresenham), que utiliza apenas somas, subtrações e multiplicações por 2, pode ser adaptado para círculos</w:t>
+      </w:r>
+      <w:r>
+        <w:rPr>
+          <w:rFonts w:ascii="Arial" w:hAnsi="Arial" w:cs="Arial"/>
+        </w:rPr>
+        <w:t xml:space="preserve"> e considera as direções leste e nordeste para determinar a inclinação de reta</w:t>
+      </w:r>
+      <w:r>
+        <w:rPr>
+          <w:rStyle w:val="Refdenotaderodap"/>
+          <w:rFonts w:ascii="Arial" w:hAnsi="Arial" w:cs="Arial"/>
+        </w:rPr>
+        <w:footnoteReference w:id="1"/>
+      </w:r>
+      <w:r>
+        <w:rPr>
+          <w:rFonts w:ascii="Arial" w:hAnsi="Arial" w:cs="Arial"/>
+        </w:rPr>
+        <w:t>.</w:t>
       </w:r>
     </w:p>
     <w:p>
@@ -686,23 +657,8 @@
         <w:rPr>
           <w:rFonts w:ascii="Arial" w:hAnsi="Arial" w:cs="Arial"/>
         </w:rPr>
-        <w:t>Juntamente, foi utilizado métodos de clipping, que são algoritmos de recorte de imagem limitados por um retângulo de visualização. Para isso, foi aplicado o algoritmo de Cohen-</w:t>
-      </w:r>
-      <w:proofErr w:type="spellStart"/>
-      <w:r>
-        <w:rPr>
-          <w:rFonts w:ascii="Arial" w:hAnsi="Arial" w:cs="Arial"/>
-        </w:rPr>
-        <w:t>Sutherlend</w:t>
-      </w:r>
-      <w:proofErr w:type="spellEnd"/>
-      <w:r>
-        <w:rPr>
-          <w:rFonts w:ascii="Arial" w:hAnsi="Arial" w:cs="Arial"/>
-        </w:rPr>
-        <w:t xml:space="preserve">, que propõe que a região abrangida por retas seja dividida em blocos e denominados por quatro bits. Assim, a região de visualização é denominada com 0000 e as demais variam de acordo com as direções </w:t>
-      </w:r>
-      <w:proofErr w:type="spellStart"/>
+        <w:t xml:space="preserve">Juntamente, foi utilizado métodos de clipping, que são algoritmos de recorte de imagem limitados por um retângulo de visualização. Para isso, foi aplicado o algoritmo de Cohen-Sutherlend, que propõe que a região abrangida por retas seja dividida em blocos e denominados por quatro bits. Assim, a região de visualização é denominada com 0000 e as demais variam de acordo com as direções </w:t>
+      </w:r>
       <w:r>
         <w:rPr>
           <w:rFonts w:ascii="Arial" w:hAnsi="Arial" w:cs="Arial"/>
@@ -711,14 +667,12 @@
         </w:rPr>
         <w:t>left</w:t>
       </w:r>
-      <w:proofErr w:type="spellEnd"/>
       <w:r>
         <w:rPr>
           <w:rFonts w:ascii="Arial" w:hAnsi="Arial" w:cs="Arial"/>
         </w:rPr>
         <w:t xml:space="preserve"> (esquerda), </w:t>
       </w:r>
-      <w:proofErr w:type="spellStart"/>
       <w:r>
         <w:rPr>
           <w:rFonts w:ascii="Arial" w:hAnsi="Arial" w:cs="Arial"/>
@@ -727,7 +681,6 @@
         </w:rPr>
         <w:t>right</w:t>
       </w:r>
-      <w:proofErr w:type="spellEnd"/>
       <w:r>
         <w:rPr>
           <w:rFonts w:ascii="Arial" w:hAnsi="Arial" w:cs="Arial"/>
@@ -748,7 +701,6 @@
         </w:rPr>
         <w:t xml:space="preserve"> (acima), </w:t>
       </w:r>
-      <w:proofErr w:type="spellStart"/>
       <w:r>
         <w:rPr>
           <w:rFonts w:ascii="Arial" w:hAnsi="Arial" w:cs="Arial"/>
@@ -757,12 +709,24 @@
         </w:rPr>
         <w:t>bottom</w:t>
       </w:r>
-      <w:proofErr w:type="spellEnd"/>
-      <w:r>
-        <w:rPr>
-          <w:rFonts w:ascii="Arial" w:hAnsi="Arial" w:cs="Arial"/>
-        </w:rPr>
-        <w:t xml:space="preserve"> (abaixo).</w:t>
+      <w:r>
+        <w:rPr>
+          <w:rFonts w:ascii="Arial" w:hAnsi="Arial" w:cs="Arial"/>
+        </w:rPr>
+        <w:t xml:space="preserve"> (abaixo)</w:t>
+      </w:r>
+      <w:r>
+        <w:rPr>
+          <w:rStyle w:val="Refdenotaderodap"/>
+          <w:rFonts w:ascii="Arial" w:hAnsi="Arial" w:cs="Arial"/>
+        </w:rPr>
+        <w:t>1</w:t>
+      </w:r>
+      <w:r>
+        <w:rPr>
+          <w:rFonts w:ascii="Arial" w:hAnsi="Arial" w:cs="Arial"/>
+        </w:rPr>
+        <w:t>.</w:t>
       </w:r>
     </w:p>
     <w:p>
@@ -795,8 +759,29 @@
         <w:rPr>
           <w:rFonts w:ascii="Arial" w:hAnsi="Arial" w:cs="Arial"/>
         </w:rPr>
-        <w:t>foi usado para poder desenhar computacionalmente uma forma geométrica a partir de retas. Ele utiliza duas listas para armazenamento das arestas do polígono.</w:t>
-      </w:r>
+        <w:t>foi usado para poder desenhar computacionalmente uma forma geométrica a partir de retas. Ele utiliza duas listas para armazenamento das arestas do polígono</w:t>
+      </w:r>
+      <w:r>
+        <w:rPr>
+          <w:rStyle w:val="Refdenotaderodap"/>
+          <w:rFonts w:ascii="Arial" w:hAnsi="Arial" w:cs="Arial"/>
+        </w:rPr>
+        <w:t>1</w:t>
+      </w:r>
+      <w:r>
+        <w:rPr>
+          <w:rFonts w:ascii="Arial" w:hAnsi="Arial" w:cs="Arial"/>
+        </w:rPr>
+        <w:t>.</w:t>
+      </w:r>
+    </w:p>
+    <w:p>
+      <w:pPr>
+        <w:jc w:val="both"/>
+        <w:rPr>
+          <w:rFonts w:ascii="Arial" w:hAnsi="Arial" w:cs="Arial"/>
+        </w:rPr>
+      </w:pPr>
     </w:p>
     <w:p>
       <w:pPr>
@@ -837,7 +822,19 @@
         <w:rPr>
           <w:rFonts w:ascii="Arial" w:hAnsi="Arial" w:cs="Arial"/>
         </w:rPr>
-        <w:t>O código foi desenvolvido na linguagem C++ e foram utilizadas as seguintes bibliotecas da linguagem:</w:t>
+        <w:t xml:space="preserve">O código foi desenvolvido na linguagem C++ e </w:t>
+      </w:r>
+      <w:r>
+        <w:rPr>
+          <w:rFonts w:ascii="Arial" w:hAnsi="Arial" w:cs="Arial"/>
+        </w:rPr>
+        <w:t>as principais bibliotecas da linguagem utilizadas foram:</w:t>
+      </w:r>
+      <w:r>
+        <w:rPr>
+          <w:rFonts w:ascii="Arial" w:hAnsi="Arial" w:cs="Arial"/>
+        </w:rPr>
+        <w:t xml:space="preserve"> </w:t>
       </w:r>
     </w:p>
     <w:p>
@@ -858,19 +855,7 @@
         <w:rPr>
           <w:rFonts w:ascii="Arial" w:hAnsi="Arial" w:cs="Arial"/>
         </w:rPr>
-        <w:t>“v</w:t>
-      </w:r>
-      <w:r>
-        <w:rPr>
-          <w:rFonts w:ascii="Arial" w:hAnsi="Arial" w:cs="Arial"/>
-        </w:rPr>
-        <w:t>ector</w:t>
-      </w:r>
-      <w:r>
-        <w:rPr>
-          <w:rFonts w:ascii="Arial" w:hAnsi="Arial" w:cs="Arial"/>
-        </w:rPr>
-        <w:t>”: para realizar funções sobre um vetor;</w:t>
+        <w:t>“vector”;</w:t>
       </w:r>
     </w:p>
     <w:p>
@@ -889,21 +874,13 @@
         <w:rPr>
           <w:rFonts w:ascii="Arial" w:hAnsi="Arial" w:cs="Arial"/>
         </w:rPr>
-        <w:t>“</w:t>
-      </w:r>
-      <w:proofErr w:type="spellStart"/>
-      <w:r>
-        <w:rPr>
-          <w:rFonts w:ascii="Arial" w:hAnsi="Arial" w:cs="Arial"/>
-        </w:rPr>
-        <w:t>iostream</w:t>
-      </w:r>
-      <w:proofErr w:type="spellEnd"/>
-      <w:r>
-        <w:rPr>
-          <w:rFonts w:ascii="Arial" w:hAnsi="Arial" w:cs="Arial"/>
-        </w:rPr>
-        <w:t>”:</w:t>
+        <w:t>“iostream”</w:t>
+      </w:r>
+      <w:r>
+        <w:rPr>
+          <w:rFonts w:ascii="Arial" w:hAnsi="Arial" w:cs="Arial"/>
+        </w:rPr>
+        <w:t>;</w:t>
       </w:r>
     </w:p>
     <w:p>
@@ -922,21 +899,13 @@
         <w:rPr>
           <w:rFonts w:ascii="Arial" w:hAnsi="Arial" w:cs="Arial"/>
         </w:rPr>
-        <w:t>“</w:t>
-      </w:r>
-      <w:proofErr w:type="spellStart"/>
-      <w:r>
-        <w:rPr>
-          <w:rFonts w:ascii="Arial" w:hAnsi="Arial" w:cs="Arial"/>
-        </w:rPr>
-        <w:t>wx</w:t>
-      </w:r>
-      <w:proofErr w:type="spellEnd"/>
-      <w:r>
-        <w:rPr>
-          <w:rFonts w:ascii="Arial" w:hAnsi="Arial" w:cs="Arial"/>
-        </w:rPr>
-        <w:t xml:space="preserve">”: </w:t>
+        <w:t>“wx”</w:t>
+      </w:r>
+      <w:r>
+        <w:rPr>
+          <w:rFonts w:ascii="Arial" w:hAnsi="Arial" w:cs="Arial"/>
+        </w:rPr>
+        <w:t>;</w:t>
       </w:r>
     </w:p>
     <w:p>
@@ -955,21 +924,13 @@
         <w:rPr>
           <w:rFonts w:ascii="Arial" w:hAnsi="Arial" w:cs="Arial"/>
         </w:rPr>
-        <w:t>“</w:t>
-      </w:r>
-      <w:proofErr w:type="spellStart"/>
-      <w:r>
-        <w:rPr>
-          <w:rFonts w:ascii="Arial" w:hAnsi="Arial" w:cs="Arial"/>
-        </w:rPr>
-        <w:t>bitset</w:t>
-      </w:r>
-      <w:proofErr w:type="spellEnd"/>
-      <w:r>
-        <w:rPr>
-          <w:rFonts w:ascii="Arial" w:hAnsi="Arial" w:cs="Arial"/>
-        </w:rPr>
-        <w:t>”:</w:t>
+        <w:t>“bitset”</w:t>
+      </w:r>
+      <w:r>
+        <w:rPr>
+          <w:rFonts w:ascii="Arial" w:hAnsi="Arial" w:cs="Arial"/>
+        </w:rPr>
+        <w:t>;</w:t>
       </w:r>
     </w:p>
     <w:p>
@@ -988,21 +949,13 @@
         <w:rPr>
           <w:rFonts w:ascii="Arial" w:hAnsi="Arial" w:cs="Arial"/>
         </w:rPr>
-        <w:t>“</w:t>
-      </w:r>
-      <w:proofErr w:type="spellStart"/>
-      <w:r>
-        <w:rPr>
-          <w:rFonts w:ascii="Arial" w:hAnsi="Arial" w:cs="Arial"/>
-        </w:rPr>
-        <w:t>limits</w:t>
-      </w:r>
-      <w:proofErr w:type="spellEnd"/>
-      <w:r>
-        <w:rPr>
-          <w:rFonts w:ascii="Arial" w:hAnsi="Arial" w:cs="Arial"/>
-        </w:rPr>
-        <w:t>”:</w:t>
+        <w:t>“limits”</w:t>
+      </w:r>
+      <w:r>
+        <w:rPr>
+          <w:rFonts w:ascii="Arial" w:hAnsi="Arial" w:cs="Arial"/>
+        </w:rPr>
+        <w:t>;</w:t>
       </w:r>
     </w:p>
     <w:p>
@@ -1021,21 +974,13 @@
         <w:rPr>
           <w:rFonts w:ascii="Arial" w:hAnsi="Arial" w:cs="Arial"/>
         </w:rPr>
-        <w:t>“</w:t>
-      </w:r>
-      <w:proofErr w:type="spellStart"/>
-      <w:r>
-        <w:rPr>
-          <w:rFonts w:ascii="Arial" w:hAnsi="Arial" w:cs="Arial"/>
-        </w:rPr>
-        <w:t>sstream</w:t>
-      </w:r>
-      <w:proofErr w:type="spellEnd"/>
-      <w:r>
-        <w:rPr>
-          <w:rFonts w:ascii="Arial" w:hAnsi="Arial" w:cs="Arial"/>
-        </w:rPr>
-        <w:t>”:</w:t>
+        <w:t>“sstream”</w:t>
+      </w:r>
+      <w:r>
+        <w:rPr>
+          <w:rFonts w:ascii="Arial" w:hAnsi="Arial" w:cs="Arial"/>
+        </w:rPr>
+        <w:t>;</w:t>
       </w:r>
     </w:p>
     <w:p>
@@ -1054,21 +999,13 @@
         <w:rPr>
           <w:rFonts w:ascii="Arial" w:hAnsi="Arial" w:cs="Arial"/>
         </w:rPr>
-        <w:t>“</w:t>
-      </w:r>
-      <w:proofErr w:type="spellStart"/>
-      <w:r>
-        <w:rPr>
-          <w:rFonts w:ascii="Arial" w:hAnsi="Arial" w:cs="Arial"/>
-        </w:rPr>
-        <w:t>ostream</w:t>
-      </w:r>
-      <w:proofErr w:type="spellEnd"/>
-      <w:r>
-        <w:rPr>
-          <w:rFonts w:ascii="Arial" w:hAnsi="Arial" w:cs="Arial"/>
-        </w:rPr>
-        <w:t>”:</w:t>
+        <w:t>“ostream”</w:t>
+      </w:r>
+      <w:r>
+        <w:rPr>
+          <w:rFonts w:ascii="Arial" w:hAnsi="Arial" w:cs="Arial"/>
+        </w:rPr>
+        <w:t>;</w:t>
       </w:r>
     </w:p>
     <w:p>
@@ -1087,22 +1024,27 @@
         <w:rPr>
           <w:rFonts w:ascii="Arial" w:hAnsi="Arial" w:cs="Arial"/>
         </w:rPr>
-        <w:t>“</w:t>
-      </w:r>
-      <w:proofErr w:type="spellStart"/>
-      <w:r>
-        <w:rPr>
-          <w:rFonts w:ascii="Arial" w:hAnsi="Arial" w:cs="Arial"/>
-        </w:rPr>
-        <w:t>utility</w:t>
-      </w:r>
-      <w:proofErr w:type="spellEnd"/>
-      <w:r>
-        <w:rPr>
-          <w:rFonts w:ascii="Arial" w:hAnsi="Arial" w:cs="Arial"/>
-        </w:rPr>
-        <w:t>”:</w:t>
-      </w:r>
+        <w:t>“utility”</w:t>
+      </w:r>
+      <w:r>
+        <w:rPr>
+          <w:rFonts w:ascii="Arial" w:hAnsi="Arial" w:cs="Arial"/>
+        </w:rPr>
+        <w:t>.</w:t>
+      </w:r>
+    </w:p>
+    <w:p>
+      <w:pPr>
+        <w:pStyle w:val="PargrafodaLista"/>
+        <w:jc w:val="both"/>
+        <w:rPr>
+          <w:rFonts w:ascii="Arial" w:hAnsi="Arial" w:cs="Arial"/>
+          <w:b/>
+          <w:bCs/>
+          <w:sz w:val="24"/>
+          <w:szCs w:val="24"/>
+        </w:rPr>
+      </w:pPr>
     </w:p>
     <w:p>
       <w:pPr>
@@ -1176,7 +1118,31 @@
         <w:rPr>
           <w:rFonts w:ascii="Arial" w:hAnsi="Arial" w:cs="Arial"/>
         </w:rPr>
-        <w:t>Para a aplicação, foram implementados os seguintes arquivos de código:</w:t>
+        <w:t xml:space="preserve">Para a </w:t>
+      </w:r>
+      <w:r>
+        <w:rPr>
+          <w:rFonts w:ascii="Arial" w:hAnsi="Arial" w:cs="Arial"/>
+        </w:rPr>
+        <w:t xml:space="preserve">organização da </w:t>
+      </w:r>
+      <w:r>
+        <w:rPr>
+          <w:rFonts w:ascii="Arial" w:hAnsi="Arial" w:cs="Arial"/>
+        </w:rPr>
+        <w:t>aplicação, os arquivos de código</w:t>
+      </w:r>
+      <w:r>
+        <w:rPr>
+          <w:rFonts w:ascii="Arial" w:hAnsi="Arial" w:cs="Arial"/>
+        </w:rPr>
+        <w:t xml:space="preserve"> foram separados em diretórios específicos</w:t>
+      </w:r>
+      <w:r>
+        <w:rPr>
+          <w:rFonts w:ascii="Arial" w:hAnsi="Arial" w:cs="Arial"/>
+        </w:rPr>
+        <w:t>:</w:t>
       </w:r>
     </w:p>
     <w:p>
@@ -1197,6 +1163,37 @@
         </w:rPr>
         <w:t>Diretório “include”:</w:t>
       </w:r>
+      <w:r>
+        <w:rPr>
+          <w:rFonts w:ascii="Arial" w:hAnsi="Arial" w:cs="Arial"/>
+        </w:rPr>
+        <w:t xml:space="preserve"> com as bibliotecas criadas para esse trabalho;</w:t>
+      </w:r>
+    </w:p>
+    <w:p>
+      <w:pPr>
+        <w:pStyle w:val="PargrafodaLista"/>
+        <w:numPr>
+          <w:ilvl w:val="0"/>
+          <w:numId w:val="5"/>
+        </w:numPr>
+        <w:jc w:val="both"/>
+        <w:rPr>
+          <w:rFonts w:ascii="Arial" w:hAnsi="Arial" w:cs="Arial"/>
+        </w:rPr>
+      </w:pPr>
+      <w:r>
+        <w:rPr>
+          <w:rFonts w:ascii="Arial" w:hAnsi="Arial" w:cs="Arial"/>
+        </w:rPr>
+        <w:t>Diretório “src”:</w:t>
+      </w:r>
+      <w:r>
+        <w:rPr>
+          <w:rFonts w:ascii="Arial" w:hAnsi="Arial" w:cs="Arial"/>
+        </w:rPr>
+        <w:t xml:space="preserve"> com os arquivos responsáveis pelas funcionalidades da aplicação;</w:t>
+      </w:r>
     </w:p>
     <w:p>
       <w:pPr>
@@ -1214,7 +1211,25 @@
         <w:rPr>
           <w:rFonts w:ascii="Arial" w:hAnsi="Arial" w:cs="Arial"/>
         </w:rPr>
-        <w:t>“config.hpp”:</w:t>
+        <w:t>Diretório “draw</w:t>
+      </w:r>
+      <w:r>
+        <w:rPr>
+          <w:rFonts w:ascii="Arial" w:hAnsi="Arial" w:cs="Arial"/>
+        </w:rPr>
+        <w:t>_</w:t>
+      </w:r>
+      <w:r>
+        <w:rPr>
+          <w:rFonts w:ascii="Arial" w:hAnsi="Arial" w:cs="Arial"/>
+        </w:rPr>
+        <w:t>elements”:</w:t>
+      </w:r>
+      <w:r>
+        <w:rPr>
+          <w:rFonts w:ascii="Arial" w:hAnsi="Arial" w:cs="Arial"/>
+        </w:rPr>
+        <w:t xml:space="preserve"> armazena os arquivos responsáveis pelo desenho e desenvolvimento de cada elemento geométrico;</w:t>
       </w:r>
     </w:p>
     <w:p>
@@ -1233,472 +1248,14 @@
         <w:rPr>
           <w:rFonts w:ascii="Arial" w:hAnsi="Arial" w:cs="Arial"/>
         </w:rPr>
-        <w:t>“debug.hpp”:</w:t>
-      </w:r>
-    </w:p>
-    <w:p>
-      <w:pPr>
-        <w:pStyle w:val="PargrafodaLista"/>
-        <w:numPr>
-          <w:ilvl w:val="1"/>
-          <w:numId w:val="5"/>
-        </w:numPr>
-        <w:jc w:val="both"/>
-        <w:rPr>
-          <w:rFonts w:ascii="Arial" w:hAnsi="Arial" w:cs="Arial"/>
-        </w:rPr>
-      </w:pPr>
-      <w:r>
-        <w:rPr>
-          <w:rFonts w:ascii="Arial" w:hAnsi="Arial" w:cs="Arial"/>
-        </w:rPr>
-        <w:t>“draw_base_element.hpp”:</w:t>
-      </w:r>
-    </w:p>
-    <w:p>
-      <w:pPr>
-        <w:pStyle w:val="PargrafodaLista"/>
-        <w:numPr>
-          <w:ilvl w:val="1"/>
-          <w:numId w:val="5"/>
-        </w:numPr>
-        <w:jc w:val="both"/>
-        <w:rPr>
-          <w:rFonts w:ascii="Arial" w:hAnsi="Arial" w:cs="Arial"/>
-        </w:rPr>
-      </w:pPr>
-      <w:r>
-        <w:rPr>
-          <w:rFonts w:ascii="Arial" w:hAnsi="Arial" w:cs="Arial"/>
-        </w:rPr>
-        <w:t>“enum.hpp”:</w:t>
-      </w:r>
-    </w:p>
-    <w:p>
-      <w:pPr>
-        <w:pStyle w:val="PargrafodaLista"/>
-        <w:numPr>
-          <w:ilvl w:val="1"/>
-          <w:numId w:val="5"/>
-        </w:numPr>
-        <w:jc w:val="both"/>
-        <w:rPr>
-          <w:rFonts w:ascii="Arial" w:hAnsi="Arial" w:cs="Arial"/>
-        </w:rPr>
-      </w:pPr>
-      <w:r>
-        <w:rPr>
-          <w:rFonts w:ascii="Arial" w:hAnsi="Arial" w:cs="Arial"/>
-        </w:rPr>
-        <w:t>“outcode.hpp”:</w:t>
-      </w:r>
-    </w:p>
-    <w:p>
-      <w:pPr>
-        <w:pStyle w:val="PargrafodaLista"/>
-        <w:numPr>
-          <w:ilvl w:val="0"/>
-          <w:numId w:val="5"/>
-        </w:numPr>
-        <w:jc w:val="both"/>
-        <w:rPr>
-          <w:rFonts w:ascii="Arial" w:hAnsi="Arial" w:cs="Arial"/>
-        </w:rPr>
-      </w:pPr>
-      <w:r>
-        <w:rPr>
-          <w:rFonts w:ascii="Arial" w:hAnsi="Arial" w:cs="Arial"/>
-        </w:rPr>
-        <w:t>Diretório “</w:t>
-      </w:r>
-      <w:proofErr w:type="spellStart"/>
-      <w:r>
-        <w:rPr>
-          <w:rFonts w:ascii="Arial" w:hAnsi="Arial" w:cs="Arial"/>
-        </w:rPr>
-        <w:t>src</w:t>
-      </w:r>
-      <w:proofErr w:type="spellEnd"/>
-      <w:r>
-        <w:rPr>
-          <w:rFonts w:ascii="Arial" w:hAnsi="Arial" w:cs="Arial"/>
-        </w:rPr>
-        <w:t>”:</w:t>
-      </w:r>
-    </w:p>
-    <w:p>
-      <w:pPr>
-        <w:pStyle w:val="PargrafodaLista"/>
-        <w:numPr>
-          <w:ilvl w:val="1"/>
-          <w:numId w:val="5"/>
-        </w:numPr>
-        <w:jc w:val="both"/>
-        <w:rPr>
-          <w:rFonts w:ascii="Arial" w:hAnsi="Arial" w:cs="Arial"/>
-        </w:rPr>
-      </w:pPr>
-      <w:r>
-        <w:rPr>
-          <w:rFonts w:ascii="Arial" w:hAnsi="Arial" w:cs="Arial"/>
-        </w:rPr>
-        <w:t>Diretório “</w:t>
-      </w:r>
-      <w:proofErr w:type="spellStart"/>
-      <w:r>
-        <w:rPr>
-          <w:rFonts w:ascii="Arial" w:hAnsi="Arial" w:cs="Arial"/>
-        </w:rPr>
-        <w:t>draw</w:t>
-      </w:r>
-      <w:r>
-        <w:rPr>
-          <w:rFonts w:ascii="Arial" w:hAnsi="Arial" w:cs="Arial"/>
-        </w:rPr>
-        <w:t>_</w:t>
-      </w:r>
-      <w:r>
-        <w:rPr>
-          <w:rFonts w:ascii="Arial" w:hAnsi="Arial" w:cs="Arial"/>
-        </w:rPr>
-        <w:t>elements</w:t>
-      </w:r>
-      <w:proofErr w:type="spellEnd"/>
-      <w:r>
-        <w:rPr>
-          <w:rFonts w:ascii="Arial" w:hAnsi="Arial" w:cs="Arial"/>
-        </w:rPr>
-        <w:t>”:</w:t>
-      </w:r>
-    </w:p>
-    <w:p>
-      <w:pPr>
-        <w:pStyle w:val="PargrafodaLista"/>
-        <w:numPr>
-          <w:ilvl w:val="2"/>
-          <w:numId w:val="5"/>
-        </w:numPr>
-        <w:jc w:val="both"/>
-        <w:rPr>
-          <w:rFonts w:ascii="Arial" w:hAnsi="Arial" w:cs="Arial"/>
-        </w:rPr>
-      </w:pPr>
-      <w:r>
-        <w:rPr>
-          <w:rFonts w:ascii="Arial" w:hAnsi="Arial" w:cs="Arial"/>
-        </w:rPr>
-        <w:t>“</w:t>
-      </w:r>
-      <w:proofErr w:type="spellStart"/>
-      <w:r>
-        <w:rPr>
-          <w:rFonts w:ascii="Arial" w:hAnsi="Arial" w:cs="Arial"/>
-        </w:rPr>
-        <w:t>circle</w:t>
-      </w:r>
-      <w:proofErr w:type="spellEnd"/>
-      <w:r>
-        <w:rPr>
-          <w:rFonts w:ascii="Arial" w:hAnsi="Arial" w:cs="Arial"/>
-        </w:rPr>
-        <w:t>”:</w:t>
-      </w:r>
-    </w:p>
-    <w:p>
-      <w:pPr>
-        <w:pStyle w:val="PargrafodaLista"/>
-        <w:numPr>
-          <w:ilvl w:val="2"/>
-          <w:numId w:val="5"/>
-        </w:numPr>
-        <w:jc w:val="both"/>
-        <w:rPr>
-          <w:rFonts w:ascii="Arial" w:hAnsi="Arial" w:cs="Arial"/>
-        </w:rPr>
-      </w:pPr>
-      <w:r>
-        <w:rPr>
-          <w:rFonts w:ascii="Arial" w:hAnsi="Arial" w:cs="Arial"/>
-        </w:rPr>
-        <w:t>“</w:t>
-      </w:r>
-      <w:proofErr w:type="spellStart"/>
-      <w:r>
-        <w:rPr>
-          <w:rFonts w:ascii="Arial" w:hAnsi="Arial" w:cs="Arial"/>
-        </w:rPr>
-        <w:t>line</w:t>
-      </w:r>
-      <w:proofErr w:type="spellEnd"/>
-      <w:r>
-        <w:rPr>
-          <w:rFonts w:ascii="Arial" w:hAnsi="Arial" w:cs="Arial"/>
-        </w:rPr>
-        <w:t>”:</w:t>
-      </w:r>
-    </w:p>
-    <w:p>
-      <w:pPr>
-        <w:pStyle w:val="PargrafodaLista"/>
-        <w:numPr>
-          <w:ilvl w:val="2"/>
-          <w:numId w:val="5"/>
-        </w:numPr>
-        <w:jc w:val="both"/>
-        <w:rPr>
-          <w:rFonts w:ascii="Arial" w:hAnsi="Arial" w:cs="Arial"/>
-        </w:rPr>
-      </w:pPr>
-      <w:r>
-        <w:rPr>
-          <w:rFonts w:ascii="Arial" w:hAnsi="Arial" w:cs="Arial"/>
-        </w:rPr>
-        <w:t>“</w:t>
-      </w:r>
-      <w:proofErr w:type="spellStart"/>
-      <w:r>
-        <w:rPr>
-          <w:rFonts w:ascii="Arial" w:hAnsi="Arial" w:cs="Arial"/>
-        </w:rPr>
-        <w:t>polygon</w:t>
-      </w:r>
-      <w:proofErr w:type="spellEnd"/>
-      <w:r>
-        <w:rPr>
-          <w:rFonts w:ascii="Arial" w:hAnsi="Arial" w:cs="Arial"/>
-        </w:rPr>
-        <w:t>”:</w:t>
-      </w:r>
-    </w:p>
-    <w:p>
-      <w:pPr>
-        <w:pStyle w:val="PargrafodaLista"/>
-        <w:numPr>
-          <w:ilvl w:val="2"/>
-          <w:numId w:val="5"/>
-        </w:numPr>
-        <w:jc w:val="both"/>
-        <w:rPr>
-          <w:rFonts w:ascii="Arial" w:hAnsi="Arial" w:cs="Arial"/>
-        </w:rPr>
-      </w:pPr>
-      <w:r>
-        <w:rPr>
-          <w:rFonts w:ascii="Arial" w:hAnsi="Arial" w:cs="Arial"/>
-        </w:rPr>
-        <w:t>“</w:t>
-      </w:r>
-      <w:proofErr w:type="spellStart"/>
-      <w:r>
-        <w:rPr>
-          <w:rFonts w:ascii="Arial" w:hAnsi="Arial" w:cs="Arial"/>
-        </w:rPr>
-        <w:t>rectangle</w:t>
-      </w:r>
-      <w:proofErr w:type="spellEnd"/>
-      <w:r>
-        <w:rPr>
-          <w:rFonts w:ascii="Arial" w:hAnsi="Arial" w:cs="Arial"/>
-        </w:rPr>
-        <w:t>”:</w:t>
-      </w:r>
-    </w:p>
-    <w:p>
-      <w:pPr>
-        <w:pStyle w:val="PargrafodaLista"/>
-        <w:numPr>
-          <w:ilvl w:val="1"/>
-          <w:numId w:val="5"/>
-        </w:numPr>
-        <w:jc w:val="both"/>
-        <w:rPr>
-          <w:rFonts w:ascii="Arial" w:hAnsi="Arial" w:cs="Arial"/>
-        </w:rPr>
-      </w:pPr>
-      <w:r>
-        <w:rPr>
-          <w:rFonts w:ascii="Arial" w:hAnsi="Arial" w:cs="Arial"/>
-        </w:rPr>
-        <w:lastRenderedPageBreak/>
-        <w:t>Diretório “</w:t>
-      </w:r>
-      <w:proofErr w:type="spellStart"/>
-      <w:r>
-        <w:rPr>
-          <w:rFonts w:ascii="Arial" w:hAnsi="Arial" w:cs="Arial"/>
-        </w:rPr>
-        <w:t>view</w:t>
-      </w:r>
-      <w:proofErr w:type="spellEnd"/>
-      <w:r>
-        <w:rPr>
-          <w:rFonts w:ascii="Arial" w:hAnsi="Arial" w:cs="Arial"/>
-        </w:rPr>
-        <w:t>”:</w:t>
-      </w:r>
-    </w:p>
-    <w:p>
-      <w:pPr>
-        <w:pStyle w:val="PargrafodaLista"/>
-        <w:numPr>
-          <w:ilvl w:val="2"/>
-          <w:numId w:val="5"/>
-        </w:numPr>
-        <w:jc w:val="both"/>
-        <w:rPr>
-          <w:rFonts w:ascii="Arial" w:hAnsi="Arial" w:cs="Arial"/>
-        </w:rPr>
-      </w:pPr>
-      <w:r>
-        <w:rPr>
-          <w:rFonts w:ascii="Arial" w:hAnsi="Arial" w:cs="Arial"/>
-        </w:rPr>
-        <w:t>“</w:t>
-      </w:r>
-      <w:proofErr w:type="spellStart"/>
-      <w:r>
-        <w:rPr>
-          <w:rFonts w:ascii="Arial" w:hAnsi="Arial" w:cs="Arial"/>
-        </w:rPr>
-        <w:t>draw_panel</w:t>
-      </w:r>
-      <w:proofErr w:type="spellEnd"/>
-      <w:r>
-        <w:rPr>
-          <w:rFonts w:ascii="Arial" w:hAnsi="Arial" w:cs="Arial"/>
-        </w:rPr>
-        <w:t>”:</w:t>
-      </w:r>
-    </w:p>
-    <w:p>
-      <w:pPr>
-        <w:pStyle w:val="PargrafodaLista"/>
-        <w:numPr>
-          <w:ilvl w:val="2"/>
-          <w:numId w:val="5"/>
-        </w:numPr>
-        <w:jc w:val="both"/>
-        <w:rPr>
-          <w:rFonts w:ascii="Arial" w:hAnsi="Arial" w:cs="Arial"/>
-        </w:rPr>
-      </w:pPr>
-      <w:r>
-        <w:rPr>
-          <w:rFonts w:ascii="Arial" w:hAnsi="Arial" w:cs="Arial"/>
-        </w:rPr>
-        <w:t>“</w:t>
-      </w:r>
-      <w:proofErr w:type="spellStart"/>
-      <w:r>
-        <w:rPr>
-          <w:rFonts w:ascii="Arial" w:hAnsi="Arial" w:cs="Arial"/>
-        </w:rPr>
-        <w:t>my_frame</w:t>
-      </w:r>
-      <w:proofErr w:type="spellEnd"/>
-      <w:r>
-        <w:rPr>
-          <w:rFonts w:ascii="Arial" w:hAnsi="Arial" w:cs="Arial"/>
-        </w:rPr>
-        <w:t>”:</w:t>
-      </w:r>
-    </w:p>
-    <w:p>
-      <w:pPr>
-        <w:pStyle w:val="PargrafodaLista"/>
-        <w:numPr>
-          <w:ilvl w:val="1"/>
-          <w:numId w:val="5"/>
-        </w:numPr>
-        <w:jc w:val="both"/>
-        <w:rPr>
-          <w:rFonts w:ascii="Arial" w:hAnsi="Arial" w:cs="Arial"/>
-        </w:rPr>
-      </w:pPr>
-      <w:r>
-        <w:rPr>
-          <w:rFonts w:ascii="Arial" w:hAnsi="Arial" w:cs="Arial"/>
-        </w:rPr>
-        <w:t>“</w:t>
-      </w:r>
-      <w:proofErr w:type="spellStart"/>
-      <w:r>
-        <w:rPr>
-          <w:rFonts w:ascii="Arial" w:hAnsi="Arial" w:cs="Arial"/>
-        </w:rPr>
-        <w:t>line_cutter</w:t>
-      </w:r>
-      <w:proofErr w:type="spellEnd"/>
-      <w:r>
-        <w:rPr>
-          <w:rFonts w:ascii="Arial" w:hAnsi="Arial" w:cs="Arial"/>
-        </w:rPr>
-        <w:t>”:</w:t>
-      </w:r>
-    </w:p>
-    <w:p>
-      <w:pPr>
-        <w:pStyle w:val="PargrafodaLista"/>
-        <w:numPr>
-          <w:ilvl w:val="1"/>
-          <w:numId w:val="5"/>
-        </w:numPr>
-        <w:jc w:val="both"/>
-        <w:rPr>
-          <w:rFonts w:ascii="Arial" w:hAnsi="Arial" w:cs="Arial"/>
-        </w:rPr>
-      </w:pPr>
-      <w:r>
-        <w:rPr>
-          <w:rFonts w:ascii="Arial" w:hAnsi="Arial" w:cs="Arial"/>
-        </w:rPr>
-        <w:t>“point”:</w:t>
-      </w:r>
-    </w:p>
-    <w:p>
-      <w:pPr>
-        <w:pStyle w:val="PargrafodaLista"/>
-        <w:numPr>
-          <w:ilvl w:val="1"/>
-          <w:numId w:val="5"/>
-        </w:numPr>
-        <w:jc w:val="both"/>
-        <w:rPr>
-          <w:rFonts w:ascii="Arial" w:hAnsi="Arial" w:cs="Arial"/>
-        </w:rPr>
-      </w:pPr>
-      <w:r>
-        <w:rPr>
-          <w:rFonts w:ascii="Arial" w:hAnsi="Arial" w:cs="Arial"/>
-        </w:rPr>
-        <w:t>“</w:t>
-      </w:r>
-      <w:proofErr w:type="spellStart"/>
-      <w:r>
-        <w:rPr>
-          <w:rFonts w:ascii="Arial" w:hAnsi="Arial" w:cs="Arial"/>
-        </w:rPr>
-        <w:t>ponto_medio</w:t>
-      </w:r>
-      <w:proofErr w:type="spellEnd"/>
-      <w:r>
-        <w:rPr>
-          <w:rFonts w:ascii="Arial" w:hAnsi="Arial" w:cs="Arial"/>
-        </w:rPr>
-        <w:t>”:</w:t>
-      </w:r>
-    </w:p>
-    <w:p>
-      <w:pPr>
-        <w:pStyle w:val="PargrafodaLista"/>
-        <w:ind w:left="1493"/>
-        <w:jc w:val="both"/>
-        <w:rPr>
-          <w:rFonts w:ascii="Arial" w:hAnsi="Arial" w:cs="Arial"/>
-          <w:sz w:val="24"/>
-          <w:szCs w:val="24"/>
-        </w:rPr>
-      </w:pPr>
+        <w:t>Diretório “view”:</w:t>
+      </w:r>
+      <w:r>
+        <w:rPr>
+          <w:rFonts w:ascii="Arial" w:hAnsi="Arial" w:cs="Arial"/>
+        </w:rPr>
+        <w:t xml:space="preserve"> responsável pela apresentação da interface.</w:t>
+      </w:r>
     </w:p>
     <w:p>
       <w:pPr>
@@ -1724,8 +1281,22 @@
           <w:sz w:val="24"/>
           <w:szCs w:val="24"/>
         </w:rPr>
+        <w:lastRenderedPageBreak/>
         <w:t>RESULTADOS</w:t>
       </w:r>
+    </w:p>
+    <w:p>
+      <w:pPr>
+        <w:pStyle w:val="PargrafodaLista"/>
+        <w:jc w:val="both"/>
+        <w:rPr>
+          <w:rFonts w:ascii="Arial" w:hAnsi="Arial" w:cs="Arial"/>
+          <w:b/>
+          <w:bCs/>
+          <w:sz w:val="24"/>
+          <w:szCs w:val="24"/>
+        </w:rPr>
+      </w:pPr>
     </w:p>
     <w:p>
       <w:pPr>
@@ -1743,7 +1314,6 @@
           <w:szCs w:val="24"/>
         </w:rPr>
       </w:pPr>
-      <w:proofErr w:type="spellStart"/>
       <w:r>
         <w:rPr>
           <w:rFonts w:ascii="Arial" w:hAnsi="Arial" w:cs="Arial"/>
@@ -1754,7 +1324,6 @@
         </w:rPr>
         <w:t>Rasterização</w:t>
       </w:r>
-      <w:proofErr w:type="spellEnd"/>
     </w:p>
     <w:p>
       <w:pPr>
@@ -1767,8 +1336,235 @@
         <w:rPr>
           <w:rFonts w:ascii="Arial" w:hAnsi="Arial" w:cs="Arial"/>
         </w:rPr>
-        <w:t>[imagens]</w:t>
-      </w:r>
+        <w:tab/>
+      </w:r>
+      <w:r>
+        <w:rPr>
+          <w:rFonts w:ascii="Arial" w:hAnsi="Arial" w:cs="Arial"/>
+        </w:rPr>
+        <w:t>Para teste do algoritm</w:t>
+      </w:r>
+      <w:r>
+        <w:rPr>
+          <w:rFonts w:ascii="Arial" w:hAnsi="Arial" w:cs="Arial"/>
+        </w:rPr>
+        <w:t>o</w:t>
+      </w:r>
+      <w:r>
+        <w:rPr>
+          <w:rFonts w:ascii="Arial" w:hAnsi="Arial" w:cs="Arial"/>
+        </w:rPr>
+        <w:t>, foram desenhadas quatro retas, uma por vez</w:t>
+      </w:r>
+      <w:r>
+        <w:rPr>
+          <w:rFonts w:ascii="Arial" w:hAnsi="Arial" w:cs="Arial"/>
+        </w:rPr>
+        <w:t xml:space="preserve"> e</w:t>
+      </w:r>
+      <w:r>
+        <w:rPr>
+          <w:rFonts w:ascii="Arial" w:hAnsi="Arial" w:cs="Arial"/>
+        </w:rPr>
+        <w:t xml:space="preserve"> nas cores vermelho, amarelo, verde e azul</w:t>
+      </w:r>
+      <w:r>
+        <w:rPr>
+          <w:rFonts w:ascii="Arial" w:hAnsi="Arial" w:cs="Arial"/>
+        </w:rPr>
+        <w:t>. Cada reta possui</w:t>
+      </w:r>
+      <w:r>
+        <w:rPr>
+          <w:rFonts w:ascii="Arial" w:hAnsi="Arial" w:cs="Arial"/>
+        </w:rPr>
+        <w:t xml:space="preserve"> </w:t>
+      </w:r>
+      <w:r>
+        <w:rPr>
+          <w:rFonts w:ascii="Arial" w:hAnsi="Arial" w:cs="Arial"/>
+        </w:rPr>
+        <w:t>direç</w:t>
+      </w:r>
+      <w:r>
+        <w:rPr>
+          <w:rFonts w:ascii="Arial" w:hAnsi="Arial" w:cs="Arial"/>
+        </w:rPr>
+        <w:t>ão</w:t>
+      </w:r>
+      <w:r>
+        <w:rPr>
+          <w:rFonts w:ascii="Arial" w:hAnsi="Arial" w:cs="Arial"/>
+        </w:rPr>
+        <w:t xml:space="preserve"> </w:t>
+      </w:r>
+      <w:r>
+        <w:rPr>
+          <w:rFonts w:ascii="Arial" w:hAnsi="Arial" w:cs="Arial"/>
+        </w:rPr>
+        <w:t xml:space="preserve">e comprimento </w:t>
+      </w:r>
+      <w:r>
+        <w:rPr>
+          <w:rFonts w:ascii="Arial" w:hAnsi="Arial" w:cs="Arial"/>
+        </w:rPr>
+        <w:t>diferente</w:t>
+      </w:r>
+      <w:r>
+        <w:rPr>
+          <w:rFonts w:ascii="Arial" w:hAnsi="Arial" w:cs="Arial"/>
+        </w:rPr>
+        <w:t xml:space="preserve"> das demais</w:t>
+      </w:r>
+      <w:r>
+        <w:rPr>
+          <w:rFonts w:ascii="Arial" w:hAnsi="Arial" w:cs="Arial"/>
+        </w:rPr>
+        <w:t xml:space="preserve">, como mostra a Figura 1. </w:t>
+      </w:r>
+    </w:p>
+    <w:p>
+      <w:pPr>
+        <w:keepNext/>
+        <w:jc w:val="center"/>
+      </w:pPr>
+      <w:r>
+        <w:rPr>
+          <w:noProof/>
+        </w:rPr>
+        <w:drawing>
+          <wp:inline distT="0" distB="0" distL="0" distR="0" wp14:anchorId="5711E1CF" wp14:editId="6410A51A">
+            <wp:extent cx="4267200" cy="4610608"/>
+            <wp:effectExtent l="0" t="0" r="0" b="0"/>
+            <wp:docPr id="1" name="Imagem 1" descr="Forma&#10;&#10;Descrição gerada automaticamente"/>
+            <wp:cNvGraphicFramePr>
+              <a:graphicFrameLocks xmlns:a="http://schemas.openxmlformats.org/drawingml/2006/main" noChangeAspect="1"/>
+            </wp:cNvGraphicFramePr>
+            <a:graphic xmlns:a="http://schemas.openxmlformats.org/drawingml/2006/main">
+              <a:graphicData uri="http://schemas.openxmlformats.org/drawingml/2006/picture">
+                <pic:pic xmlns:pic="http://schemas.openxmlformats.org/drawingml/2006/picture">
+                  <pic:nvPicPr>
+                    <pic:cNvPr id="1" name="Imagem 1" descr="Forma&#10;&#10;Descrição gerada automaticamente"/>
+                    <pic:cNvPicPr>
+                      <a:picLocks noChangeAspect="1" noChangeArrowheads="1"/>
+                    </pic:cNvPicPr>
+                  </pic:nvPicPr>
+                  <pic:blipFill>
+                    <a:blip r:embed="rId8">
+                      <a:extLst>
+                        <a:ext uri="{28A0092B-C50C-407E-A947-70E740481C1C}">
+                          <a14:useLocalDpi xmlns:a14="http://schemas.microsoft.com/office/drawing/2010/main" val="0"/>
+                        </a:ext>
+                      </a:extLst>
+                    </a:blip>
+                    <a:srcRect/>
+                    <a:stretch>
+                      <a:fillRect/>
+                    </a:stretch>
+                  </pic:blipFill>
+                  <pic:spPr bwMode="auto">
+                    <a:xfrm>
+                      <a:off x="0" y="0"/>
+                      <a:ext cx="4274449" cy="4618441"/>
+                    </a:xfrm>
+                    <a:prstGeom prst="rect">
+                      <a:avLst/>
+                    </a:prstGeom>
+                    <a:noFill/>
+                    <a:ln>
+                      <a:noFill/>
+                    </a:ln>
+                  </pic:spPr>
+                </pic:pic>
+              </a:graphicData>
+            </a:graphic>
+          </wp:inline>
+        </w:drawing>
+      </w:r>
+    </w:p>
+    <w:p>
+      <w:pPr>
+        <w:pStyle w:val="Legenda"/>
+        <w:jc w:val="center"/>
+        <w:rPr>
+          <w:rFonts w:ascii="Arial" w:hAnsi="Arial" w:cs="Arial"/>
+          <w:color w:val="auto"/>
+          <w:sz w:val="20"/>
+          <w:szCs w:val="20"/>
+        </w:rPr>
+      </w:pPr>
+      <w:r>
+        <w:rPr>
+          <w:rFonts w:ascii="Arial" w:hAnsi="Arial" w:cs="Arial"/>
+          <w:color w:val="auto"/>
+          <w:sz w:val="20"/>
+          <w:szCs w:val="20"/>
+        </w:rPr>
+        <w:t xml:space="preserve">Figura </w:t>
+      </w:r>
+      <w:r>
+        <w:rPr>
+          <w:rFonts w:ascii="Arial" w:hAnsi="Arial" w:cs="Arial"/>
+          <w:color w:val="auto"/>
+          <w:sz w:val="20"/>
+          <w:szCs w:val="20"/>
+        </w:rPr>
+        <w:fldChar w:fldCharType="begin"/>
+      </w:r>
+      <w:r>
+        <w:rPr>
+          <w:rFonts w:ascii="Arial" w:hAnsi="Arial" w:cs="Arial"/>
+          <w:color w:val="auto"/>
+          <w:sz w:val="20"/>
+          <w:szCs w:val="20"/>
+        </w:rPr>
+        <w:instrText xml:space="preserve"> SEQ Figura \* ARABIC </w:instrText>
+      </w:r>
+      <w:r>
+        <w:rPr>
+          <w:rFonts w:ascii="Arial" w:hAnsi="Arial" w:cs="Arial"/>
+          <w:color w:val="auto"/>
+          <w:sz w:val="20"/>
+          <w:szCs w:val="20"/>
+        </w:rPr>
+        <w:fldChar w:fldCharType="separate"/>
+      </w:r>
+      <w:r>
+        <w:rPr>
+          <w:rFonts w:ascii="Arial" w:hAnsi="Arial" w:cs="Arial"/>
+          <w:noProof/>
+          <w:color w:val="auto"/>
+          <w:sz w:val="20"/>
+          <w:szCs w:val="20"/>
+        </w:rPr>
+        <w:t>1</w:t>
+      </w:r>
+      <w:r>
+        <w:rPr>
+          <w:rFonts w:ascii="Arial" w:hAnsi="Arial" w:cs="Arial"/>
+          <w:color w:val="auto"/>
+          <w:sz w:val="20"/>
+          <w:szCs w:val="20"/>
+        </w:rPr>
+        <w:fldChar w:fldCharType="end"/>
+      </w:r>
+      <w:r>
+        <w:rPr>
+          <w:rFonts w:ascii="Arial" w:hAnsi="Arial" w:cs="Arial"/>
+          <w:color w:val="auto"/>
+          <w:sz w:val="20"/>
+          <w:szCs w:val="20"/>
+        </w:rPr>
+        <w:t xml:space="preserve"> - Retas existentes</w:t>
+      </w:r>
+    </w:p>
+    <w:p>
+      <w:pPr>
+        <w:jc w:val="both"/>
+        <w:rPr>
+          <w:rFonts w:ascii="Arial" w:hAnsi="Arial" w:cs="Arial"/>
+        </w:rPr>
+      </w:pPr>
     </w:p>
     <w:p>
       <w:pPr>
@@ -1808,7 +1604,191 @@
         <w:rPr>
           <w:rFonts w:ascii="Arial" w:hAnsi="Arial" w:cs="Arial"/>
         </w:rPr>
-        <w:t>[imagens]</w:t>
+        <w:tab/>
+      </w:r>
+      <w:r>
+        <w:rPr>
+          <w:rFonts w:ascii="Arial" w:hAnsi="Arial" w:cs="Arial"/>
+        </w:rPr>
+        <w:t xml:space="preserve">Em seguida, foi definida a área de corte, </w:t>
+      </w:r>
+      <w:r>
+        <w:rPr>
+          <w:rFonts w:ascii="Arial" w:hAnsi="Arial" w:cs="Arial"/>
+        </w:rPr>
+        <w:t>pelo algoritmo de Clipping</w:t>
+      </w:r>
+      <w:r>
+        <w:rPr>
+          <w:rFonts w:ascii="Arial" w:hAnsi="Arial" w:cs="Arial"/>
+        </w:rPr>
+        <w:t>, para representar a visão das retas nesse limite</w:t>
+      </w:r>
+      <w:r>
+        <w:rPr>
+          <w:rFonts w:ascii="Arial" w:hAnsi="Arial" w:cs="Arial"/>
+        </w:rPr>
+        <w:t>. Esse corte foi representado pela Figura 2 que também mostra como ficam as retas</w:t>
+      </w:r>
+      <w:r>
+        <w:rPr>
+          <w:rFonts w:ascii="Arial" w:hAnsi="Arial" w:cs="Arial"/>
+        </w:rPr>
+        <w:t>,</w:t>
+      </w:r>
+      <w:r>
+        <w:rPr>
+          <w:rFonts w:ascii="Arial" w:hAnsi="Arial" w:cs="Arial"/>
+        </w:rPr>
+        <w:t xml:space="preserve"> desenhadas</w:t>
+      </w:r>
+      <w:r>
+        <w:rPr>
+          <w:rFonts w:ascii="Arial" w:hAnsi="Arial" w:cs="Arial"/>
+        </w:rPr>
+        <w:t xml:space="preserve"> pelo algoritmo de rasterização, </w:t>
+      </w:r>
+      <w:r>
+        <w:rPr>
+          <w:rFonts w:ascii="Arial" w:hAnsi="Arial" w:cs="Arial"/>
+        </w:rPr>
+        <w:t>nesse campo de visão.</w:t>
+      </w:r>
+    </w:p>
+    <w:p>
+      <w:pPr>
+        <w:keepNext/>
+        <w:jc w:val="center"/>
+      </w:pPr>
+      <w:r>
+        <w:rPr>
+          <w:noProof/>
+        </w:rPr>
+        <w:lastRenderedPageBreak/>
+        <w:drawing>
+          <wp:inline distT="0" distB="0" distL="0" distR="0" wp14:anchorId="18FD8447" wp14:editId="0FE54037">
+            <wp:extent cx="4848225" cy="5253892"/>
+            <wp:effectExtent l="0" t="0" r="0" b="4445"/>
+            <wp:docPr id="2" name="Imagem 2" descr="Uma imagem contendo Aplicativo&#10;&#10;Descrição gerada automaticamente"/>
+            <wp:cNvGraphicFramePr>
+              <a:graphicFrameLocks xmlns:a="http://schemas.openxmlformats.org/drawingml/2006/main" noChangeAspect="1"/>
+            </wp:cNvGraphicFramePr>
+            <a:graphic xmlns:a="http://schemas.openxmlformats.org/drawingml/2006/main">
+              <a:graphicData uri="http://schemas.openxmlformats.org/drawingml/2006/picture">
+                <pic:pic xmlns:pic="http://schemas.openxmlformats.org/drawingml/2006/picture">
+                  <pic:nvPicPr>
+                    <pic:cNvPr id="2" name="Imagem 2" descr="Uma imagem contendo Aplicativo&#10;&#10;Descrição gerada automaticamente"/>
+                    <pic:cNvPicPr>
+                      <a:picLocks noChangeAspect="1" noChangeArrowheads="1"/>
+                    </pic:cNvPicPr>
+                  </pic:nvPicPr>
+                  <pic:blipFill>
+                    <a:blip r:embed="rId9">
+                      <a:extLst>
+                        <a:ext uri="{28A0092B-C50C-407E-A947-70E740481C1C}">
+                          <a14:useLocalDpi xmlns:a14="http://schemas.microsoft.com/office/drawing/2010/main" val="0"/>
+                        </a:ext>
+                      </a:extLst>
+                    </a:blip>
+                    <a:srcRect/>
+                    <a:stretch>
+                      <a:fillRect/>
+                    </a:stretch>
+                  </pic:blipFill>
+                  <pic:spPr bwMode="auto">
+                    <a:xfrm>
+                      <a:off x="0" y="0"/>
+                      <a:ext cx="4852646" cy="5258682"/>
+                    </a:xfrm>
+                    <a:prstGeom prst="rect">
+                      <a:avLst/>
+                    </a:prstGeom>
+                    <a:noFill/>
+                    <a:ln>
+                      <a:noFill/>
+                    </a:ln>
+                  </pic:spPr>
+                </pic:pic>
+              </a:graphicData>
+            </a:graphic>
+          </wp:inline>
+        </w:drawing>
+      </w:r>
+    </w:p>
+    <w:p>
+      <w:pPr>
+        <w:pStyle w:val="Legenda"/>
+        <w:jc w:val="center"/>
+        <w:rPr>
+          <w:rFonts w:ascii="Arial" w:hAnsi="Arial" w:cs="Arial"/>
+          <w:color w:val="auto"/>
+          <w:sz w:val="20"/>
+          <w:szCs w:val="20"/>
+        </w:rPr>
+      </w:pPr>
+      <w:r>
+        <w:rPr>
+          <w:rFonts w:ascii="Arial" w:hAnsi="Arial" w:cs="Arial"/>
+          <w:color w:val="auto"/>
+          <w:sz w:val="20"/>
+          <w:szCs w:val="20"/>
+        </w:rPr>
+        <w:t xml:space="preserve">Figura </w:t>
+      </w:r>
+      <w:r>
+        <w:rPr>
+          <w:rFonts w:ascii="Arial" w:hAnsi="Arial" w:cs="Arial"/>
+          <w:color w:val="auto"/>
+          <w:sz w:val="20"/>
+          <w:szCs w:val="20"/>
+        </w:rPr>
+        <w:fldChar w:fldCharType="begin"/>
+      </w:r>
+      <w:r>
+        <w:rPr>
+          <w:rFonts w:ascii="Arial" w:hAnsi="Arial" w:cs="Arial"/>
+          <w:color w:val="auto"/>
+          <w:sz w:val="20"/>
+          <w:szCs w:val="20"/>
+        </w:rPr>
+        <w:instrText xml:space="preserve"> SEQ Figura \* ARABIC </w:instrText>
+      </w:r>
+      <w:r>
+        <w:rPr>
+          <w:rFonts w:ascii="Arial" w:hAnsi="Arial" w:cs="Arial"/>
+          <w:color w:val="auto"/>
+          <w:sz w:val="20"/>
+          <w:szCs w:val="20"/>
+        </w:rPr>
+        <w:fldChar w:fldCharType="separate"/>
+      </w:r>
+      <w:r>
+        <w:rPr>
+          <w:rFonts w:ascii="Arial" w:hAnsi="Arial" w:cs="Arial"/>
+          <w:noProof/>
+          <w:color w:val="auto"/>
+          <w:sz w:val="20"/>
+          <w:szCs w:val="20"/>
+        </w:rPr>
+        <w:t>2</w:t>
+      </w:r>
+      <w:r>
+        <w:rPr>
+          <w:rFonts w:ascii="Arial" w:hAnsi="Arial" w:cs="Arial"/>
+          <w:color w:val="auto"/>
+          <w:sz w:val="20"/>
+          <w:szCs w:val="20"/>
+        </w:rPr>
+        <w:fldChar w:fldCharType="end"/>
+      </w:r>
+      <w:r>
+        <w:rPr>
+          <w:rFonts w:ascii="Arial" w:hAnsi="Arial" w:cs="Arial"/>
+          <w:color w:val="auto"/>
+          <w:sz w:val="20"/>
+          <w:szCs w:val="20"/>
+        </w:rPr>
+        <w:t xml:space="preserve"> - Retas no retângulo de visão</w:t>
       </w:r>
     </w:p>
     <w:p>
@@ -1886,12 +1866,90 @@
 </w:document>
 </file>
 
+<file path=word/endnotes.xml><?xml version="1.0" encoding="utf-8"?>
+<w:endnotes xmlns:wpc="http://schemas.microsoft.com/office/word/2010/wordprocessingCanvas" xmlns:cx="http://schemas.microsoft.com/office/drawing/2014/chartex" xmlns:cx1="http://schemas.microsoft.com/office/drawing/2015/9/8/chartex" xmlns:cx2="http://schemas.microsoft.com/office/drawing/2015/10/21/chartex" xmlns:cx3="http://schemas.microsoft.com/office/drawing/2016/5/9/chartex" xmlns:cx4="http://schemas.microsoft.com/office/drawing/2016/5/10/chartex" xmlns:cx5="http://schemas.microsoft.com/office/drawing/2016/5/11/chartex" xmlns:cx6="http://schemas.microsoft.com/office/drawing/2016/5/12/chartex" xmlns:cx7="http://schemas.microsoft.com/office/drawing/2016/5/13/chartex" xmlns:cx8="http://schemas.microsoft.com/office/drawing/2016/5/14/chartex" xmlns:mc="http://schemas.openxmlformats.org/markup-compatibility/2006" xmlns:aink="http://schemas.microsoft.com/office/drawing/2016/ink" xmlns:am3d="http://schemas.microsoft.com/office/drawing/2017/model3d" xmlns:o="urn:schemas-microsoft-com:office:office" xmlns:oel="http://schemas.microsoft.com/office/2019/extlst" xmlns:r="http://schemas.openxmlformats.org/officeDocument/2006/relationships" xmlns:m="http://schemas.openxmlformats.org/officeDocument/2006/math" xmlns:v="urn:schemas-microsoft-com:vml" xmlns:wp14="http://schemas.microsoft.com/office/word/2010/wordprocessingDrawing" xmlns:wp="http://schemas.openxmlformats.org/drawingml/2006/wordprocessingDrawing" xmlns:w10="urn:schemas-microsoft-com:office:word" xmlns:w="http://schemas.openxmlformats.org/wordprocessingml/2006/main" xmlns:w14="http://schemas.microsoft.com/office/word/2010/wordml" xmlns:w15="http://schemas.microsoft.com/office/word/2012/wordml" xmlns:w16cex="http://schemas.microsoft.com/office/word/2018/wordml/cex" xmlns:w16cid="http://schemas.microsoft.com/office/word/2016/wordml/cid" xmlns:w16="http://schemas.microsoft.com/office/word/2018/wordml" xmlns:w16sdtdh="http://schemas.microsoft.com/office/word/2020/wordml/sdtdatahash" xmlns:w16se="http://schemas.microsoft.com/office/word/2015/wordml/symex" xmlns:wpg="http://schemas.microsoft.com/office/word/2010/wordprocessingGroup" xmlns:wpi="http://schemas.microsoft.com/office/word/2010/wordprocessingInk" xmlns:wne="http://schemas.microsoft.com/office/word/2006/wordml" xmlns:wps="http://schemas.microsoft.com/office/word/2010/wordprocessingShape" mc:Ignorable="w14 w15 w16se w16cid w16 w16cex w16sdtdh wp14">
+  <w:endnote w:type="separator" w:id="-1">
+    <w:p>
+      <w:pPr>
+        <w:spacing w:after="0" w:line="240" w:lineRule="auto"/>
+      </w:pPr>
+      <w:r>
+        <w:separator/>
+      </w:r>
+    </w:p>
+  </w:endnote>
+  <w:endnote w:type="continuationSeparator" w:id="0">
+    <w:p>
+      <w:pPr>
+        <w:spacing w:after="0" w:line="240" w:lineRule="auto"/>
+      </w:pPr>
+      <w:r>
+        <w:continuationSeparator/>
+      </w:r>
+    </w:p>
+  </w:endnote>
+</w:endnotes>
+</file>
+
+<file path=word/footnotes.xml><?xml version="1.0" encoding="utf-8"?>
+<w:footnotes xmlns:wpc="http://schemas.microsoft.com/office/word/2010/wordprocessingCanvas" xmlns:cx="http://schemas.microsoft.com/office/drawing/2014/chartex" xmlns:cx1="http://schemas.microsoft.com/office/drawing/2015/9/8/chartex" xmlns:cx2="http://schemas.microsoft.com/office/drawing/2015/10/21/chartex" xmlns:cx3="http://schemas.microsoft.com/office/drawing/2016/5/9/chartex" xmlns:cx4="http://schemas.microsoft.com/office/drawing/2016/5/10/chartex" xmlns:cx5="http://schemas.microsoft.com/office/drawing/2016/5/11/chartex" xmlns:cx6="http://schemas.microsoft.com/office/drawing/2016/5/12/chartex" xmlns:cx7="http://schemas.microsoft.com/office/drawing/2016/5/13/chartex" xmlns:cx8="http://schemas.microsoft.com/office/drawing/2016/5/14/chartex" xmlns:mc="http://schemas.openxmlformats.org/markup-compatibility/2006" xmlns:aink="http://schemas.microsoft.com/office/drawing/2016/ink" xmlns:am3d="http://schemas.microsoft.com/office/drawing/2017/model3d" xmlns:o="urn:schemas-microsoft-com:office:office" xmlns:oel="http://schemas.microsoft.com/office/2019/extlst" xmlns:r="http://schemas.openxmlformats.org/officeDocument/2006/relationships" xmlns:m="http://schemas.openxmlformats.org/officeDocument/2006/math" xmlns:v="urn:schemas-microsoft-com:vml" xmlns:wp14="http://schemas.microsoft.com/office/word/2010/wordprocessingDrawing" xmlns:wp="http://schemas.openxmlformats.org/drawingml/2006/wordprocessingDrawing" xmlns:w10="urn:schemas-microsoft-com:office:word" xmlns:w="http://schemas.openxmlformats.org/wordprocessingml/2006/main" xmlns:w14="http://schemas.microsoft.com/office/word/2010/wordml" xmlns:w15="http://schemas.microsoft.com/office/word/2012/wordml" xmlns:w16cex="http://schemas.microsoft.com/office/word/2018/wordml/cex" xmlns:w16cid="http://schemas.microsoft.com/office/word/2016/wordml/cid" xmlns:w16="http://schemas.microsoft.com/office/word/2018/wordml" xmlns:w16sdtdh="http://schemas.microsoft.com/office/word/2020/wordml/sdtdatahash" xmlns:w16se="http://schemas.microsoft.com/office/word/2015/wordml/symex" xmlns:wpg="http://schemas.microsoft.com/office/word/2010/wordprocessingGroup" xmlns:wpi="http://schemas.microsoft.com/office/word/2010/wordprocessingInk" xmlns:wne="http://schemas.microsoft.com/office/word/2006/wordml" xmlns:wps="http://schemas.microsoft.com/office/word/2010/wordprocessingShape" mc:Ignorable="w14 w15 w16se w16cid w16 w16cex w16sdtdh wp14">
+  <w:footnote w:type="separator" w:id="-1">
+    <w:p>
+      <w:pPr>
+        <w:spacing w:after="0" w:line="240" w:lineRule="auto"/>
+      </w:pPr>
+      <w:r>
+        <w:separator/>
+      </w:r>
+    </w:p>
+  </w:footnote>
+  <w:footnote w:type="continuationSeparator" w:id="0">
+    <w:p>
+      <w:pPr>
+        <w:spacing w:after="0" w:line="240" w:lineRule="auto"/>
+      </w:pPr>
+      <w:r>
+        <w:continuationSeparator/>
+      </w:r>
+    </w:p>
+  </w:footnote>
+  <w:footnote w:id="1">
+    <w:p>
+      <w:pPr>
+        <w:pStyle w:val="Textodenotaderodap"/>
+      </w:pPr>
+      <w:r>
+        <w:rPr>
+          <w:rStyle w:val="Refdenotaderodap"/>
+        </w:rPr>
+        <w:footnoteRef/>
+      </w:r>
+      <w:r>
+        <w:t xml:space="preserve"> </w:t>
+      </w:r>
+      <w:r>
+        <w:rPr>
+          <w:rFonts w:ascii="Arial" w:hAnsi="Arial" w:cs="Arial"/>
+        </w:rPr>
+        <w:t>PERES, Fabiana F. F.</w:t>
+      </w:r>
+      <w:r>
+        <w:rPr>
+          <w:rFonts w:ascii="Arial" w:hAnsi="Arial" w:cs="Arial"/>
+        </w:rPr>
+        <w:t xml:space="preserve"> Rasterização. Set. 2022. Apresentação do Power Point. Disponível em: equipe Computação Gráfica – Turma 2022 na plataforma Microsoft Teams. Acesso em 13 out. 2022.</w:t>
+      </w:r>
+    </w:p>
+  </w:footnote>
+</w:footnotes>
+</file>
+
 <file path=word/numbering.xml><?xml version="1.0" encoding="utf-8"?>
-<w:numbering xmlns:wpc="http://schemas.microsoft.com/office/word/2010/wordprocessingCanvas" xmlns:cx="http://schemas.microsoft.com/office/drawing/2014/chartex" xmlns:cx1="http://schemas.microsoft.com/office/drawing/2015/9/8/chartex" xmlns:cx2="http://schemas.microsoft.com/office/drawing/2015/10/21/chartex" xmlns:cx3="http://schemas.microsoft.com/office/drawing/2016/5/9/chartex" xmlns:cx4="http://schemas.microsoft.com/office/drawing/2016/5/10/chartex" xmlns:cx5="http://schemas.microsoft.com/office/drawing/2016/5/11/chartex" xmlns:cx6="http://schemas.microsoft.com/office/drawing/2016/5/12/chartex" xmlns:cx7="http://schemas.microsoft.com/office/drawing/2016/5/13/chartex" xmlns:cx8="http://schemas.microsoft.com/office/drawing/2016/5/14/chartex" xmlns:mc="http://schemas.openxmlformats.org/markup-compatibility/2006" xmlns:aink="http://schemas.microsoft.com/office/drawing/2016/ink" xmlns:am3d="http://schemas.microsoft.com/office/drawing/2017/model3d" xmlns:o="urn:schemas-microsoft-com:office:office" xmlns:r="http://schemas.openxmlformats.org/officeDocument/2006/relationships" xmlns:m="http://schemas.openxmlformats.org/officeDocument/2006/math" xmlns:v="urn:schemas-microsoft-com:vml" xmlns:wp14="http://schemas.microsoft.com/office/word/2010/wordprocessingDrawing" xmlns:wp="http://schemas.openxmlformats.org/drawingml/2006/wordprocessingDrawing" xmlns:w10="urn:schemas-microsoft-com:office:word" xmlns:w="http://schemas.openxmlformats.org/wordprocessingml/2006/main" xmlns:w14="http://schemas.microsoft.com/office/word/2010/wordml" xmlns:w15="http://schemas.microsoft.com/office/word/2012/wordml" xmlns:w16cex="http://schemas.microsoft.com/office/word/2018/wordml/cex" xmlns:w16cid="http://schemas.microsoft.com/office/word/2016/wordml/cid" xmlns:w16="http://schemas.microsoft.com/office/word/2018/wordml" xmlns:w16sdtdh="http://schemas.microsoft.com/office/word/2020/wordml/sdtdatahash" xmlns:w16se="http://schemas.microsoft.com/office/word/2015/wordml/symex" xmlns:wpg="http://schemas.microsoft.com/office/word/2010/wordprocessingGroup" xmlns:wpi="http://schemas.microsoft.com/office/word/2010/wordprocessingInk" xmlns:wne="http://schemas.microsoft.com/office/word/2006/wordml" xmlns:wps="http://schemas.microsoft.com/office/word/2010/wordprocessingShape" mc:Ignorable="w14 w15 w16se w16cid w16 w16cex w16sdtdh wp14">
+<w:numbering xmlns:wpc="http://schemas.microsoft.com/office/word/2010/wordprocessingCanvas" xmlns:cx="http://schemas.microsoft.com/office/drawing/2014/chartex" xmlns:cx1="http://schemas.microsoft.com/office/drawing/2015/9/8/chartex" xmlns:cx2="http://schemas.microsoft.com/office/drawing/2015/10/21/chartex" xmlns:cx3="http://schemas.microsoft.com/office/drawing/2016/5/9/chartex" xmlns:cx4="http://schemas.microsoft.com/office/drawing/2016/5/10/chartex" xmlns:cx5="http://schemas.microsoft.com/office/drawing/2016/5/11/chartex" xmlns:cx6="http://schemas.microsoft.com/office/drawing/2016/5/12/chartex" xmlns:cx7="http://schemas.microsoft.com/office/drawing/2016/5/13/chartex" xmlns:cx8="http://schemas.microsoft.com/office/drawing/2016/5/14/chartex" xmlns:mc="http://schemas.openxmlformats.org/markup-compatibility/2006" xmlns:aink="http://schemas.microsoft.com/office/drawing/2016/ink" xmlns:am3d="http://schemas.microsoft.com/office/drawing/2017/model3d" xmlns:o="urn:schemas-microsoft-com:office:office" xmlns:oel="http://schemas.microsoft.com/office/2019/extlst" xmlns:r="http://schemas.openxmlformats.org/officeDocument/2006/relationships" xmlns:m="http://schemas.openxmlformats.org/officeDocument/2006/math" xmlns:v="urn:schemas-microsoft-com:vml" xmlns:wp14="http://schemas.microsoft.com/office/word/2010/wordprocessingDrawing" xmlns:wp="http://schemas.openxmlformats.org/drawingml/2006/wordprocessingDrawing" xmlns:w10="urn:schemas-microsoft-com:office:word" xmlns:w="http://schemas.openxmlformats.org/wordprocessingml/2006/main" xmlns:w14="http://schemas.microsoft.com/office/word/2010/wordml" xmlns:w15="http://schemas.microsoft.com/office/word/2012/wordml" xmlns:w16cex="http://schemas.microsoft.com/office/word/2018/wordml/cex" xmlns:w16cid="http://schemas.microsoft.com/office/word/2016/wordml/cid" xmlns:w16="http://schemas.microsoft.com/office/word/2018/wordml" xmlns:w16sdtdh="http://schemas.microsoft.com/office/word/2020/wordml/sdtdatahash" xmlns:w16se="http://schemas.microsoft.com/office/word/2015/wordml/symex" xmlns:wpg="http://schemas.microsoft.com/office/word/2010/wordprocessingGroup" xmlns:wpi="http://schemas.microsoft.com/office/word/2010/wordprocessingInk" xmlns:wne="http://schemas.microsoft.com/office/word/2006/wordml" xmlns:wps="http://schemas.microsoft.com/office/word/2010/wordprocessingShape" mc:Ignorable="w14 w15 w16se w16cid w16 w16cex w16sdtdh wp14">
   <w:abstractNum w:abstractNumId="0" w15:restartNumberingAfterBreak="0">
     <w:nsid w:val="00E201B2"/>
     <w:multiLevelType w:val="hybridMultilevel"/>
-    <w:tmpl w:val="8A961748"/>
+    <w:tmpl w:val="DC2C4230"/>
     <w:lvl w:ilvl="0" w:tplc="04160001">
       <w:start w:val="1"/>
       <w:numFmt w:val="bullet"/>
@@ -2410,19 +2468,19 @@
       </w:pPr>
     </w:lvl>
   </w:abstractNum>
-  <w:num w:numId="1">
+  <w:num w:numId="1" w16cid:durableId="1096903441">
     <w:abstractNumId w:val="2"/>
   </w:num>
-  <w:num w:numId="2">
+  <w:num w:numId="2" w16cid:durableId="1637947161">
     <w:abstractNumId w:val="0"/>
   </w:num>
-  <w:num w:numId="3">
+  <w:num w:numId="3" w16cid:durableId="542985460">
     <w:abstractNumId w:val="1"/>
   </w:num>
-  <w:num w:numId="4">
+  <w:num w:numId="4" w16cid:durableId="1939480246">
     <w:abstractNumId w:val="4"/>
   </w:num>
-  <w:num w:numId="5">
+  <w:num w:numId="5" w16cid:durableId="1655256083">
     <w:abstractNumId w:val="3"/>
   </w:num>
 </w:numbering>
@@ -2882,6 +2940,64 @@
       <w:contextualSpacing/>
     </w:pPr>
   </w:style>
+  <w:style w:type="paragraph" w:styleId="Textodenotaderodap">
+    <w:name w:val="footnote text"/>
+    <w:basedOn w:val="Normal"/>
+    <w:link w:val="TextodenotaderodapChar"/>
+    <w:uiPriority w:val="99"/>
+    <w:semiHidden/>
+    <w:unhideWhenUsed/>
+    <w:rsid w:val="00DF7C9D"/>
+    <w:pPr>
+      <w:spacing w:after="0" w:line="240" w:lineRule="auto"/>
+    </w:pPr>
+    <w:rPr>
+      <w:sz w:val="20"/>
+      <w:szCs w:val="20"/>
+    </w:rPr>
+  </w:style>
+  <w:style w:type="character" w:customStyle="1" w:styleId="TextodenotaderodapChar">
+    <w:name w:val="Texto de nota de rodapé Char"/>
+    <w:basedOn w:val="Fontepargpadro"/>
+    <w:link w:val="Textodenotaderodap"/>
+    <w:uiPriority w:val="99"/>
+    <w:semiHidden/>
+    <w:rsid w:val="00DF7C9D"/>
+    <w:rPr>
+      <w:sz w:val="20"/>
+      <w:szCs w:val="20"/>
+    </w:rPr>
+  </w:style>
+  <w:style w:type="character" w:styleId="Refdenotaderodap">
+    <w:name w:val="footnote reference"/>
+    <w:basedOn w:val="Fontepargpadro"/>
+    <w:uiPriority w:val="99"/>
+    <w:semiHidden/>
+    <w:unhideWhenUsed/>
+    <w:rsid w:val="00DF7C9D"/>
+    <w:rPr>
+      <w:vertAlign w:val="superscript"/>
+    </w:rPr>
+  </w:style>
+  <w:style w:type="paragraph" w:styleId="Legenda">
+    <w:name w:val="caption"/>
+    <w:basedOn w:val="Normal"/>
+    <w:next w:val="Normal"/>
+    <w:uiPriority w:val="35"/>
+    <w:unhideWhenUsed/>
+    <w:qFormat/>
+    <w:rsid w:val="00350977"/>
+    <w:pPr>
+      <w:spacing w:after="200" w:line="240" w:lineRule="auto"/>
+    </w:pPr>
+    <w:rPr>
+      <w:i/>
+      <w:iCs/>
+      <w:color w:val="44546A" w:themeColor="text2"/>
+      <w:sz w:val="18"/>
+      <w:szCs w:val="18"/>
+    </w:rPr>
+  </w:style>
 </w:styles>
 </file>
 
@@ -3178,4 +3294,16 @@
     </a:ext>
   </a:extLst>
 </a:theme>
+</file>
+
+<file path=customXml/item1.xml><?xml version="1.0" encoding="utf-8"?>
+<b:Sources xmlns:b="http://schemas.openxmlformats.org/officeDocument/2006/bibliography" xmlns="http://schemas.openxmlformats.org/officeDocument/2006/bibliography" SelectedStyle="\APASixthEditionOfficeOnline.xsl" StyleName="APA" Version="6"/>
+</file>
+
+<file path=customXml/itemProps1.xml><?xml version="1.0" encoding="utf-8"?>
+<ds:datastoreItem xmlns:ds="http://schemas.openxmlformats.org/officeDocument/2006/customXml" ds:itemID="{FCE888E9-DE29-40E9-95F7-3B44F0269AC0}">
+  <ds:schemaRefs>
+    <ds:schemaRef ds:uri="http://schemas.openxmlformats.org/officeDocument/2006/bibliography"/>
+  </ds:schemaRefs>
+</ds:datastoreItem>
 </file>
</xml_diff>